<commit_message>
added postgresql replication notes
</commit_message>
<xml_diff>
--- a/__notes__/postgreSQL/3-How To Set Up Logical Replication with PostgreSQL 12 on Ubuntu 20.04.docx
+++ b/__notes__/postgreSQL/3-How To Set Up Logical Replication with PostgreSQL 12 on Ubuntu 20.04.docx
@@ -16,115 +16,1736 @@
           <w:rPr>
             <w:rStyle w:val="Hyperlink"/>
           </w:rPr>
-          <w:t>https://www.digitalocean.com/communit</w:t>
+          <w:t>https://www.digitalocean.com/community/tutorials/how-to-set-up-logical-replication-with-postgresql-10-on-ubuntu-18-04</w:t>
         </w:r>
+      </w:hyperlink>
+    </w:p>
+    <w:p>
+      <w:pPr>
+        <w:rPr>
+          <w:rFonts w:ascii="Segoe UI" w:hAnsi="Segoe UI" w:cs="Segoe UI"/>
+          <w:color w:val="333333"/>
+          <w:shd w:val="clear" w:color="auto" w:fill="FFFFFF"/>
+        </w:rPr>
+      </w:pPr>
+      <w:r>
+        <w:rPr>
+          <w:rFonts w:ascii="Segoe UI" w:hAnsi="Segoe UI" w:cs="Segoe UI"/>
+          <w:color w:val="333333"/>
+          <w:shd w:val="clear" w:color="auto" w:fill="FFFFFF"/>
+        </w:rPr>
+        <w:t>The process of keeping database copies in sync is called </w:t>
+      </w:r>
+      <w:r>
+        <w:rPr>
+          <w:rStyle w:val="Emphasis"/>
+          <w:rFonts w:ascii="Segoe UI" w:hAnsi="Segoe UI" w:cs="Segoe UI"/>
+          <w:color w:val="333333"/>
+          <w:shd w:val="clear" w:color="auto" w:fill="FFFFFF"/>
+        </w:rPr>
+        <w:t>replication</w:t>
+      </w:r>
+    </w:p>
+    <w:p>
+      <w:pPr>
+        <w:rPr>
+          <w:rFonts w:ascii="Segoe UI" w:hAnsi="Segoe UI" w:cs="Segoe UI"/>
+          <w:color w:val="333333"/>
+          <w:shd w:val="clear" w:color="auto" w:fill="FFFFFF"/>
+        </w:rPr>
+      </w:pPr>
+      <w:r>
+        <w:rPr>
+          <w:rFonts w:ascii="Segoe UI" w:hAnsi="Segoe UI" w:cs="Segoe UI"/>
+          <w:color w:val="333333"/>
+          <w:shd w:val="clear" w:color="auto" w:fill="FFFFFF"/>
+        </w:rPr>
+        <w:t>PostgreSQL supports for </w:t>
+      </w:r>
+      <w:r>
+        <w:rPr>
+          <w:rStyle w:val="Emphasis"/>
+          <w:rFonts w:ascii="Segoe UI" w:hAnsi="Segoe UI" w:cs="Segoe UI"/>
+          <w:color w:val="333333"/>
+          <w:shd w:val="clear" w:color="auto" w:fill="FFFFFF"/>
+        </w:rPr>
+        <w:t>logical replication</w:t>
+      </w:r>
+      <w:r>
+        <w:rPr>
+          <w:rFonts w:ascii="Segoe UI" w:hAnsi="Segoe UI" w:cs="Segoe UI"/>
+          <w:color w:val="333333"/>
+          <w:shd w:val="clear" w:color="auto" w:fill="FFFFFF"/>
+        </w:rPr>
+        <w:t>, in addition to </w:t>
+      </w:r>
+      <w:r>
+        <w:rPr>
+          <w:rStyle w:val="Emphasis"/>
+          <w:rFonts w:ascii="Segoe UI" w:hAnsi="Segoe UI" w:cs="Segoe UI"/>
+          <w:color w:val="333333"/>
+          <w:shd w:val="clear" w:color="auto" w:fill="FFFFFF"/>
+        </w:rPr>
+        <w:t>physical replication</w:t>
+      </w:r>
+      <w:r>
+        <w:rPr>
+          <w:rStyle w:val="Emphasis"/>
+          <w:rFonts w:ascii="Segoe UI" w:hAnsi="Segoe UI" w:cs="Segoe UI"/>
+          <w:color w:val="333333"/>
+          <w:shd w:val="clear" w:color="auto" w:fill="FFFFFF"/>
+        </w:rPr>
+        <w:t xml:space="preserve">. </w:t>
+      </w:r>
+      <w:r>
+        <w:rPr>
+          <w:rFonts w:ascii="Segoe UI" w:hAnsi="Segoe UI" w:cs="Segoe UI"/>
+          <w:color w:val="333333"/>
+          <w:shd w:val="clear" w:color="auto" w:fill="FFFFFF"/>
+        </w:rPr>
+        <w:t xml:space="preserve">In a </w:t>
+      </w:r>
+      <w:r>
+        <w:rPr>
+          <w:rFonts w:ascii="Segoe UI" w:hAnsi="Segoe UI" w:cs="Segoe UI"/>
+          <w:b/>
+          <w:bCs/>
+          <w:color w:val="333333"/>
+          <w:shd w:val="clear" w:color="auto" w:fill="FFFFFF"/>
+        </w:rPr>
+        <w:t>logical replication</w:t>
+      </w:r>
+      <w:r>
+        <w:rPr>
+          <w:rFonts w:ascii="Segoe UI" w:hAnsi="Segoe UI" w:cs="Segoe UI"/>
+          <w:color w:val="333333"/>
+          <w:shd w:val="clear" w:color="auto" w:fill="FFFFFF"/>
+        </w:rPr>
+        <w:t xml:space="preserve"> scheme, high-level write operations are streamed from a </w:t>
+      </w:r>
+      <w:r>
+        <w:rPr>
+          <w:rStyle w:val="Emphasis"/>
+          <w:rFonts w:ascii="Segoe UI" w:hAnsi="Segoe UI" w:cs="Segoe UI"/>
+          <w:color w:val="333333"/>
+          <w:shd w:val="clear" w:color="auto" w:fill="FFFFFF"/>
+        </w:rPr>
+        <w:t>master</w:t>
+      </w:r>
+      <w:r>
+        <w:rPr>
+          <w:rFonts w:ascii="Segoe UI" w:hAnsi="Segoe UI" w:cs="Segoe UI"/>
+          <w:color w:val="333333"/>
+          <w:shd w:val="clear" w:color="auto" w:fill="FFFFFF"/>
+        </w:rPr>
+        <w:t> database server into one or more </w:t>
+      </w:r>
+      <w:r>
+        <w:rPr>
+          <w:rStyle w:val="Emphasis"/>
+          <w:rFonts w:ascii="Segoe UI" w:hAnsi="Segoe UI" w:cs="Segoe UI"/>
+          <w:color w:val="333333"/>
+          <w:shd w:val="clear" w:color="auto" w:fill="FFFFFF"/>
+        </w:rPr>
+        <w:t>replica</w:t>
+      </w:r>
+      <w:r>
+        <w:rPr>
+          <w:rFonts w:ascii="Segoe UI" w:hAnsi="Segoe UI" w:cs="Segoe UI"/>
+          <w:color w:val="333333"/>
+          <w:shd w:val="clear" w:color="auto" w:fill="FFFFFF"/>
+        </w:rPr>
+        <w:t xml:space="preserve"> database servers. In a </w:t>
+      </w:r>
+      <w:r>
+        <w:rPr>
+          <w:rFonts w:ascii="Segoe UI" w:hAnsi="Segoe UI" w:cs="Segoe UI"/>
+          <w:b/>
+          <w:bCs/>
+          <w:color w:val="333333"/>
+          <w:shd w:val="clear" w:color="auto" w:fill="FFFFFF"/>
+        </w:rPr>
+        <w:t>physical replication</w:t>
+      </w:r>
+      <w:r>
+        <w:rPr>
+          <w:rFonts w:ascii="Segoe UI" w:hAnsi="Segoe UI" w:cs="Segoe UI"/>
+          <w:color w:val="333333"/>
+          <w:shd w:val="clear" w:color="auto" w:fill="FFFFFF"/>
+        </w:rPr>
+        <w:t xml:space="preserve"> scheme, binary write operations are instead streamed from master to replica, producing a byte-for-byte exact copy of the original content. </w:t>
+      </w:r>
+    </w:p>
+    <w:p>
+      <w:pPr>
+        <w:rPr>
+          <w:rFonts w:ascii="Segoe UI" w:hAnsi="Segoe UI" w:cs="Segoe UI"/>
+          <w:color w:val="333333"/>
+          <w:shd w:val="clear" w:color="auto" w:fill="FFFFFF"/>
+        </w:rPr>
+      </w:pPr>
+      <w:r>
+        <w:rPr>
+          <w:rFonts w:ascii="Segoe UI" w:hAnsi="Segoe UI" w:cs="Segoe UI"/>
+          <w:color w:val="333333"/>
+          <w:shd w:val="clear" w:color="auto" w:fill="FFFFFF"/>
+        </w:rPr>
+        <w:t>In this tutorial, you will configure logical replication with PostgreSQL 10 on two Ubuntu 18.04 servers, with one server acting as the master and the other as the replica</w:t>
+      </w:r>
+      <w:r>
+        <w:rPr>
+          <w:rFonts w:ascii="Segoe UI" w:hAnsi="Segoe UI" w:cs="Segoe UI"/>
+          <w:color w:val="333333"/>
+          <w:shd w:val="clear" w:color="auto" w:fill="FFFFFF"/>
+        </w:rPr>
+        <w:t>.</w:t>
+      </w:r>
+    </w:p>
+    <w:p>
+      <w:pPr>
+        <w:pStyle w:val="Heading2"/>
+        <w:shd w:val="clear" w:color="auto" w:fill="FFFFFF"/>
+        <w:spacing w:before="450" w:after="150"/>
+        <w:rPr>
+          <w:rFonts w:ascii="Segoe UI" w:hAnsi="Segoe UI" w:cs="Segoe UI"/>
+          <w:color w:val="323232"/>
+          <w:spacing w:val="-8"/>
+          <w:sz w:val="39"/>
+          <w:szCs w:val="39"/>
+        </w:rPr>
+      </w:pPr>
+      <w:r>
+        <w:rPr>
+          <w:rFonts w:ascii="Segoe UI" w:hAnsi="Segoe UI" w:cs="Segoe UI"/>
+          <w:b/>
+          <w:bCs/>
+          <w:color w:val="323232"/>
+          <w:spacing w:val="-8"/>
+          <w:sz w:val="39"/>
+          <w:szCs w:val="39"/>
+        </w:rPr>
+        <w:t>Prerequisites</w:t>
+      </w:r>
+    </w:p>
+    <w:p>
+      <w:pPr>
+        <w:pStyle w:val="NormalWeb"/>
+        <w:shd w:val="clear" w:color="auto" w:fill="FFFFFF"/>
+        <w:spacing w:before="0" w:beforeAutospacing="0" w:after="330" w:afterAutospacing="0"/>
+        <w:rPr>
+          <w:rFonts w:ascii="Segoe UI" w:hAnsi="Segoe UI" w:cs="Segoe UI"/>
+          <w:color w:val="333333"/>
+        </w:rPr>
+      </w:pPr>
+      <w:r>
+        <w:rPr>
+          <w:rFonts w:ascii="Segoe UI" w:hAnsi="Segoe UI" w:cs="Segoe UI"/>
+          <w:color w:val="333333"/>
+        </w:rPr>
+        <w:t>To follow this tutorial, you will need:</w:t>
+      </w:r>
+    </w:p>
+    <w:p>
+      <w:pPr>
+        <w:numPr>
+          <w:ilvl w:val="0"/>
+          <w:numId w:val="2"/>
+        </w:numPr>
+        <w:shd w:val="clear" w:color="auto" w:fill="FFFFFF"/>
+        <w:spacing w:before="100" w:beforeAutospacing="1" w:after="100" w:afterAutospacing="1" w:line="240" w:lineRule="auto"/>
+        <w:rPr>
+          <w:rFonts w:ascii="Segoe UI" w:hAnsi="Segoe UI" w:cs="Segoe UI"/>
+          <w:color w:val="333333"/>
+        </w:rPr>
+      </w:pPr>
+      <w:r>
+        <w:rPr>
+          <w:rFonts w:ascii="Segoe UI" w:hAnsi="Segoe UI" w:cs="Segoe UI"/>
+          <w:color w:val="333333"/>
+        </w:rPr>
+        <w:t>Two Ubuntu 18.04 servers, which we’ll name </w:t>
+      </w:r>
+      <w:r>
+        <w:rPr>
+          <w:rStyle w:val="Strong"/>
+          <w:rFonts w:ascii="Segoe UI" w:hAnsi="Segoe UI" w:cs="Segoe UI"/>
+          <w:color w:val="333333"/>
+        </w:rPr>
+        <w:t>db-master</w:t>
+      </w:r>
+      <w:r>
+        <w:rPr>
+          <w:rFonts w:ascii="Segoe UI" w:hAnsi="Segoe UI" w:cs="Segoe UI"/>
+          <w:color w:val="333333"/>
+        </w:rPr>
+        <w:t> and </w:t>
+      </w:r>
+      <w:r>
+        <w:rPr>
+          <w:rStyle w:val="Strong"/>
+          <w:rFonts w:ascii="Segoe UI" w:hAnsi="Segoe UI" w:cs="Segoe UI"/>
+          <w:color w:val="333333"/>
+        </w:rPr>
+        <w:t>db-replica</w:t>
+      </w:r>
+      <w:r>
+        <w:rPr>
+          <w:rFonts w:ascii="Segoe UI" w:hAnsi="Segoe UI" w:cs="Segoe UI"/>
+          <w:color w:val="333333"/>
+        </w:rPr>
+        <w:t>, each set up with a regular user account and sudo privileges. To set these up, follow </w:t>
+      </w:r>
+      <w:hyperlink r:id="rId6" w:history="1">
         <w:r>
           <w:rPr>
             <w:rStyle w:val="Hyperlink"/>
+            <w:rFonts w:ascii="Segoe UI" w:hAnsi="Segoe UI" w:cs="Segoe UI"/>
+            <w:color w:val="000000"/>
           </w:rPr>
-          <w:t>y</w:t>
+          <w:t>this initial server setup tutorial</w:t>
         </w:r>
+      </w:hyperlink>
+      <w:r>
+        <w:rPr>
+          <w:rFonts w:ascii="Segoe UI" w:hAnsi="Segoe UI" w:cs="Segoe UI"/>
+          <w:color w:val="333333"/>
+        </w:rPr>
+        <w:t>.</w:t>
+      </w:r>
+    </w:p>
+    <w:p>
+      <w:pPr>
+        <w:numPr>
+          <w:ilvl w:val="0"/>
+          <w:numId w:val="2"/>
+        </w:numPr>
+        <w:shd w:val="clear" w:color="auto" w:fill="FFFFFF"/>
+        <w:spacing w:before="100" w:beforeAutospacing="1" w:after="100" w:afterAutospacing="1" w:line="240" w:lineRule="auto"/>
+        <w:rPr>
+          <w:rFonts w:ascii="Segoe UI" w:hAnsi="Segoe UI" w:cs="Segoe UI"/>
+          <w:color w:val="333333"/>
+        </w:rPr>
+      </w:pPr>
+      <w:hyperlink r:id="rId7" w:history="1">
         <w:r>
           <w:rPr>
             <w:rStyle w:val="Hyperlink"/>
+            <w:rFonts w:ascii="Segoe UI" w:hAnsi="Segoe UI" w:cs="Segoe UI"/>
+            <w:color w:val="000000"/>
           </w:rPr>
-          <w:t>/tutorials/how-to-set-up-logical-replication-with-postgresql-10-on-ubuntu-18-04</w:t>
+          <w:t>Private networking enabled</w:t>
         </w:r>
       </w:hyperlink>
-    </w:p>
-    <w:p>
-      <w:pPr>
-        <w:rPr>
-          <w:rFonts w:ascii="Segoe UI" w:hAnsi="Segoe UI" w:cs="Segoe UI"/>
-          <w:color w:val="333333"/>
-          <w:shd w:val="clear" w:color="auto" w:fill="FFFFFF"/>
-        </w:rPr>
-      </w:pPr>
-      <w:r>
-        <w:rPr>
-          <w:rFonts w:ascii="Segoe UI" w:hAnsi="Segoe UI" w:cs="Segoe UI"/>
-          <w:color w:val="333333"/>
-          <w:shd w:val="clear" w:color="auto" w:fill="FFFFFF"/>
-        </w:rPr>
-        <w:t>The process of keeping database copies in sync is called </w:t>
-      </w:r>
-      <w:r>
-        <w:rPr>
-          <w:rStyle w:val="Emphasis"/>
-          <w:rFonts w:ascii="Segoe UI" w:hAnsi="Segoe UI" w:cs="Segoe UI"/>
-          <w:color w:val="333333"/>
-          <w:shd w:val="clear" w:color="auto" w:fill="FFFFFF"/>
-        </w:rPr>
-        <w:t>replication</w:t>
-      </w:r>
-    </w:p>
-    <w:p>
-      <w:pPr>
-        <w:rPr>
-          <w:rStyle w:val="Emphasis"/>
-          <w:rFonts w:ascii="Segoe UI" w:hAnsi="Segoe UI" w:cs="Segoe UI"/>
-          <w:color w:val="333333"/>
-          <w:shd w:val="clear" w:color="auto" w:fill="FFFFFF"/>
-        </w:rPr>
-      </w:pPr>
-      <w:r>
-        <w:rPr>
-          <w:rFonts w:ascii="Segoe UI" w:hAnsi="Segoe UI" w:cs="Segoe UI"/>
-          <w:color w:val="333333"/>
-          <w:shd w:val="clear" w:color="auto" w:fill="FFFFFF"/>
-        </w:rPr>
-        <w:t>PostgreSQL supports for </w:t>
-      </w:r>
-      <w:r>
-        <w:rPr>
-          <w:rStyle w:val="Emphasis"/>
-          <w:rFonts w:ascii="Segoe UI" w:hAnsi="Segoe UI" w:cs="Segoe UI"/>
-          <w:color w:val="333333"/>
-          <w:shd w:val="clear" w:color="auto" w:fill="FFFFFF"/>
-        </w:rPr>
-        <w:t>logical replication</w:t>
-      </w:r>
-      <w:r>
-        <w:rPr>
-          <w:rFonts w:ascii="Segoe UI" w:hAnsi="Segoe UI" w:cs="Segoe UI"/>
-          <w:color w:val="333333"/>
-          <w:shd w:val="clear" w:color="auto" w:fill="FFFFFF"/>
-        </w:rPr>
-        <w:t>, in addition to </w:t>
-      </w:r>
-      <w:r>
-        <w:rPr>
-          <w:rStyle w:val="Emphasis"/>
-          <w:rFonts w:ascii="Segoe UI" w:hAnsi="Segoe UI" w:cs="Segoe UI"/>
-          <w:color w:val="333333"/>
-          <w:shd w:val="clear" w:color="auto" w:fill="FFFFFF"/>
-        </w:rPr>
-        <w:t>physical replication</w:t>
-      </w:r>
-    </w:p>
-    <w:p>
-      <w:pPr>
-        <w:pStyle w:val="ListParagraph"/>
+      <w:r>
+        <w:rPr>
+          <w:rFonts w:ascii="Segoe UI" w:hAnsi="Segoe UI" w:cs="Segoe UI"/>
+          <w:color w:val="333333"/>
+        </w:rPr>
+        <w:t> on your servers. Private networking allows for communication between your servers without the security risks associated with exposing databases to the public internet.</w:t>
+      </w:r>
+    </w:p>
+    <w:p>
+      <w:pPr>
         <w:numPr>
           <w:ilvl w:val="0"/>
-          <w:numId w:val="1"/>
+          <w:numId w:val="2"/>
         </w:numPr>
-        <w:rPr>
-          <w:rStyle w:val="Emphasis"/>
+        <w:shd w:val="clear" w:color="auto" w:fill="FFFFFF"/>
+        <w:spacing w:before="100" w:beforeAutospacing="1" w:after="100" w:afterAutospacing="1" w:line="240" w:lineRule="auto"/>
+        <w:rPr>
+          <w:rFonts w:ascii="Segoe UI" w:hAnsi="Segoe UI" w:cs="Segoe UI"/>
+          <w:color w:val="333333"/>
+        </w:rPr>
+      </w:pPr>
+      <w:r>
+        <w:rPr>
+          <w:rFonts w:ascii="Segoe UI" w:hAnsi="Segoe UI" w:cs="Segoe UI"/>
+          <w:color w:val="333333"/>
+        </w:rPr>
+        <w:t>PostgreSQL 10 installed on both servers, following Step 1 of </w:t>
+      </w:r>
+      <w:hyperlink r:id="rId8" w:history="1">
+        <w:r>
+          <w:rPr>
+            <w:rStyle w:val="Hyperlink"/>
+            <w:rFonts w:ascii="Segoe UI" w:hAnsi="Segoe UI" w:cs="Segoe UI"/>
+            <w:color w:val="000000"/>
+          </w:rPr>
+          <w:t>How To Install and Use PostgreSQL on Ubuntu 18.04</w:t>
+        </w:r>
+      </w:hyperlink>
+      <w:r>
+        <w:rPr>
+          <w:rFonts w:ascii="Segoe UI" w:hAnsi="Segoe UI" w:cs="Segoe UI"/>
+          <w:color w:val="333333"/>
+        </w:rPr>
+        <w:t>.</w:t>
+      </w:r>
+    </w:p>
+    <w:p>
+      <w:pPr>
+        <w:pStyle w:val="Heading2"/>
+        <w:shd w:val="clear" w:color="auto" w:fill="FFFFFF"/>
+        <w:spacing w:before="450" w:after="150"/>
+        <w:rPr>
+          <w:rFonts w:ascii="Segoe UI" w:hAnsi="Segoe UI" w:cs="Segoe UI"/>
+          <w:color w:val="323232"/>
+          <w:spacing w:val="-8"/>
+          <w:sz w:val="39"/>
+          <w:szCs w:val="39"/>
+        </w:rPr>
+      </w:pPr>
+      <w:r>
+        <w:rPr>
+          <w:rFonts w:ascii="Segoe UI" w:hAnsi="Segoe UI" w:cs="Segoe UI"/>
+          <w:b/>
+          <w:bCs/>
+          <w:color w:val="323232"/>
+          <w:spacing w:val="-8"/>
+          <w:sz w:val="39"/>
+          <w:szCs w:val="39"/>
+        </w:rPr>
+        <w:t>Step 1 — Configuring PostgreSQL for Logical Replication</w:t>
+      </w:r>
+    </w:p>
+    <w:p>
+      <w:pPr>
+        <w:pStyle w:val="NormalWeb"/>
+        <w:shd w:val="clear" w:color="auto" w:fill="FFFFFF"/>
+        <w:spacing w:before="0" w:beforeAutospacing="0" w:after="330" w:afterAutospacing="0"/>
+        <w:rPr>
+          <w:rFonts w:ascii="Segoe UI" w:hAnsi="Segoe UI" w:cs="Segoe UI"/>
+          <w:color w:val="333333"/>
+        </w:rPr>
+      </w:pPr>
+      <w:r>
+        <w:rPr>
+          <w:rFonts w:ascii="Segoe UI" w:hAnsi="Segoe UI" w:cs="Segoe UI"/>
+          <w:color w:val="333333"/>
+        </w:rPr>
+        <w:t>There are several configuration settings you will need to modify to enable logical replication between your servers. First, you’ll configure Postgres to listen on the private network interface instead of the public one, as exposing data over the public network is a security risk. Then you’ll configure the appropriate settings to allow replication to </w:t>
+      </w:r>
+      <w:r>
+        <w:rPr>
+          <w:rStyle w:val="Strong"/>
+          <w:rFonts w:ascii="Segoe UI" w:eastAsiaTheme="majorEastAsia" w:hAnsi="Segoe UI" w:cs="Segoe UI"/>
+          <w:color w:val="333333"/>
+        </w:rPr>
+        <w:t>db-replica</w:t>
+      </w:r>
+      <w:r>
+        <w:rPr>
+          <w:rFonts w:ascii="Segoe UI" w:hAnsi="Segoe UI" w:cs="Segoe UI"/>
+          <w:color w:val="333333"/>
+        </w:rPr>
+        <w:t>.</w:t>
+      </w:r>
+    </w:p>
+    <w:p>
+      <w:pPr>
+        <w:pStyle w:val="NormalWeb"/>
+        <w:shd w:val="clear" w:color="auto" w:fill="FFFFFF"/>
+        <w:spacing w:before="0" w:beforeAutospacing="0" w:after="330" w:afterAutospacing="0"/>
+        <w:rPr>
+          <w:rFonts w:ascii="Segoe UI" w:hAnsi="Segoe UI" w:cs="Segoe UI"/>
+          <w:color w:val="333333"/>
+        </w:rPr>
+      </w:pPr>
+      <w:r>
+        <w:rPr>
+          <w:rFonts w:ascii="Segoe UI" w:hAnsi="Segoe UI" w:cs="Segoe UI"/>
+          <w:color w:val="333333"/>
+        </w:rPr>
+        <w:t>On </w:t>
+      </w:r>
+      <w:r>
+        <w:rPr>
+          <w:rStyle w:val="Strong"/>
+          <w:rFonts w:ascii="Segoe UI" w:eastAsiaTheme="majorEastAsia" w:hAnsi="Segoe UI" w:cs="Segoe UI"/>
+          <w:color w:val="333333"/>
+        </w:rPr>
+        <w:t>db-master</w:t>
+      </w:r>
+      <w:r>
+        <w:rPr>
+          <w:rFonts w:ascii="Segoe UI" w:hAnsi="Segoe UI" w:cs="Segoe UI"/>
+          <w:color w:val="333333"/>
+        </w:rPr>
+        <w:t>, open </w:t>
+      </w:r>
+      <w:r>
+        <w:rPr>
+          <w:rStyle w:val="HTMLCode"/>
+          <w:rFonts w:ascii="Consolas" w:eastAsiaTheme="majorEastAsia" w:hAnsi="Consolas"/>
+          <w:color w:val="545454"/>
+          <w:sz w:val="23"/>
+          <w:szCs w:val="23"/>
+          <w:shd w:val="clear" w:color="auto" w:fill="F2F2F2"/>
+        </w:rPr>
+        <w:t>/etc/postgresql/1</w:t>
+      </w:r>
+      <w:r>
+        <w:rPr>
+          <w:rStyle w:val="HTMLCode"/>
+          <w:rFonts w:ascii="Consolas" w:eastAsiaTheme="majorEastAsia" w:hAnsi="Consolas"/>
+          <w:color w:val="545454"/>
+          <w:sz w:val="23"/>
+          <w:szCs w:val="23"/>
+          <w:shd w:val="clear" w:color="auto" w:fill="F2F2F2"/>
+        </w:rPr>
+        <w:t>2</w:t>
+      </w:r>
+      <w:r>
+        <w:rPr>
+          <w:rStyle w:val="HTMLCode"/>
+          <w:rFonts w:ascii="Consolas" w:eastAsiaTheme="majorEastAsia" w:hAnsi="Consolas"/>
+          <w:color w:val="545454"/>
+          <w:sz w:val="23"/>
+          <w:szCs w:val="23"/>
+          <w:shd w:val="clear" w:color="auto" w:fill="F2F2F2"/>
+        </w:rPr>
+        <w:t>/main/postgresql.conf</w:t>
+      </w:r>
+      <w:r>
+        <w:rPr>
+          <w:rFonts w:ascii="Segoe UI" w:hAnsi="Segoe UI" w:cs="Segoe UI"/>
+          <w:color w:val="333333"/>
+        </w:rPr>
+        <w:t>, the main server configuration file:</w:t>
+      </w:r>
+    </w:p>
+    <w:p>
+      <w:pPr>
+        <w:pStyle w:val="NormalWeb"/>
+        <w:shd w:val="clear" w:color="auto" w:fill="FFFFFF"/>
+        <w:spacing w:before="0" w:beforeAutospacing="0" w:after="330" w:afterAutospacing="0"/>
+        <w:rPr>
+          <w:rFonts w:ascii="Segoe UI" w:hAnsi="Segoe UI" w:cs="Segoe UI"/>
+          <w:color w:val="333333"/>
+        </w:rPr>
+      </w:pPr>
+      <w:r>
+        <w:rPr>
+          <w:rFonts w:ascii="Segoe UI" w:hAnsi="Segoe UI" w:cs="Segoe UI"/>
+          <w:color w:val="333333"/>
+        </w:rPr>
+        <w:lastRenderedPageBreak/>
+        <w:t>$ sudo vi /etc/postgresql/12/main/postgresql</w:t>
+      </w:r>
+    </w:p>
+    <w:p>
+      <w:pPr>
+        <w:shd w:val="clear" w:color="auto" w:fill="F2F2F2"/>
+        <w:tabs>
+          <w:tab w:val="left" w:pos="916"/>
+          <w:tab w:val="left" w:pos="1832"/>
+          <w:tab w:val="left" w:pos="2748"/>
+          <w:tab w:val="left" w:pos="3664"/>
+          <w:tab w:val="left" w:pos="4580"/>
+          <w:tab w:val="left" w:pos="5496"/>
+          <w:tab w:val="left" w:pos="6412"/>
+          <w:tab w:val="left" w:pos="7328"/>
+          <w:tab w:val="left" w:pos="8244"/>
+          <w:tab w:val="left" w:pos="9160"/>
+          <w:tab w:val="left" w:pos="10076"/>
+          <w:tab w:val="left" w:pos="10992"/>
+          <w:tab w:val="left" w:pos="11908"/>
+          <w:tab w:val="left" w:pos="12824"/>
+          <w:tab w:val="left" w:pos="13740"/>
+          <w:tab w:val="left" w:pos="14656"/>
+        </w:tabs>
+        <w:spacing w:after="0" w:line="336" w:lineRule="atLeast"/>
+        <w:rPr>
+          <w:rFonts w:ascii="Consolas" w:eastAsia="Times New Roman" w:hAnsi="Consolas" w:cs="Courier New"/>
+          <w:color w:val="666A71"/>
+          <w:sz w:val="20"/>
+          <w:szCs w:val="20"/>
+        </w:rPr>
+      </w:pPr>
+      <w:r>
+        <w:rPr>
+          <w:rFonts w:ascii="Consolas" w:eastAsia="Times New Roman" w:hAnsi="Consolas" w:cs="Courier New"/>
+          <w:color w:val="666A71"/>
+          <w:sz w:val="20"/>
+          <w:szCs w:val="20"/>
+        </w:rPr>
+        <w:t>Change:</w:t>
+      </w:r>
+    </w:p>
+    <w:p>
+      <w:pPr>
+        <w:shd w:val="clear" w:color="auto" w:fill="F2F2F2"/>
+        <w:tabs>
+          <w:tab w:val="left" w:pos="916"/>
+          <w:tab w:val="left" w:pos="1832"/>
+          <w:tab w:val="left" w:pos="2748"/>
+          <w:tab w:val="left" w:pos="3664"/>
+          <w:tab w:val="left" w:pos="4580"/>
+          <w:tab w:val="left" w:pos="5496"/>
+          <w:tab w:val="left" w:pos="6412"/>
+          <w:tab w:val="left" w:pos="7328"/>
+          <w:tab w:val="left" w:pos="8244"/>
+          <w:tab w:val="left" w:pos="9160"/>
+          <w:tab w:val="left" w:pos="10076"/>
+          <w:tab w:val="left" w:pos="10992"/>
+          <w:tab w:val="left" w:pos="11908"/>
+          <w:tab w:val="left" w:pos="12824"/>
+          <w:tab w:val="left" w:pos="13740"/>
+          <w:tab w:val="left" w:pos="14656"/>
+        </w:tabs>
+        <w:spacing w:after="0" w:line="336" w:lineRule="atLeast"/>
+        <w:rPr>
+          <w:rFonts w:ascii="Consolas" w:eastAsia="Times New Roman" w:hAnsi="Consolas" w:cs="Courier New"/>
+          <w:color w:val="545454"/>
+          <w:sz w:val="20"/>
+          <w:szCs w:val="20"/>
+        </w:rPr>
+      </w:pPr>
+      <w:r>
+        <w:rPr>
+          <w:rFonts w:ascii="Consolas" w:eastAsia="Times New Roman" w:hAnsi="Consolas" w:cs="Courier New"/>
+          <w:color w:val="666A71"/>
+          <w:sz w:val="20"/>
+          <w:szCs w:val="20"/>
+        </w:rPr>
+        <w:t>..</w:t>
+      </w:r>
+      <w:r>
+        <w:rPr>
+          <w:rFonts w:ascii="Consolas" w:eastAsia="Times New Roman" w:hAnsi="Consolas" w:cs="Courier New"/>
+          <w:color w:val="545454"/>
+          <w:sz w:val="20"/>
+          <w:szCs w:val="20"/>
+        </w:rPr>
+        <w:t>.</w:t>
+      </w:r>
+    </w:p>
+    <w:p>
+      <w:pPr>
+        <w:shd w:val="clear" w:color="auto" w:fill="F2F2F2"/>
+        <w:tabs>
+          <w:tab w:val="left" w:pos="916"/>
+          <w:tab w:val="left" w:pos="1832"/>
+          <w:tab w:val="left" w:pos="2748"/>
+          <w:tab w:val="left" w:pos="3664"/>
+          <w:tab w:val="left" w:pos="4580"/>
+          <w:tab w:val="left" w:pos="5496"/>
+          <w:tab w:val="left" w:pos="6412"/>
+          <w:tab w:val="left" w:pos="7328"/>
+          <w:tab w:val="left" w:pos="8244"/>
+          <w:tab w:val="left" w:pos="9160"/>
+          <w:tab w:val="left" w:pos="10076"/>
+          <w:tab w:val="left" w:pos="10992"/>
+          <w:tab w:val="left" w:pos="11908"/>
+          <w:tab w:val="left" w:pos="12824"/>
+          <w:tab w:val="left" w:pos="13740"/>
+          <w:tab w:val="left" w:pos="14656"/>
+        </w:tabs>
+        <w:spacing w:after="0" w:line="336" w:lineRule="atLeast"/>
+        <w:rPr>
+          <w:rFonts w:ascii="Consolas" w:eastAsia="Times New Roman" w:hAnsi="Consolas" w:cs="Courier New"/>
+          <w:color w:val="545454"/>
+          <w:sz w:val="20"/>
+          <w:szCs w:val="20"/>
+        </w:rPr>
+      </w:pPr>
+      <w:r>
+        <w:rPr>
+          <w:rFonts w:ascii="Consolas" w:eastAsia="Times New Roman" w:hAnsi="Consolas" w:cs="Courier New"/>
+          <w:color w:val="808591"/>
+          <w:sz w:val="20"/>
+          <w:szCs w:val="20"/>
+        </w:rPr>
+        <w:t>#listen_addresses = 'localhost'         # what IP address(es) to listen on;</w:t>
+      </w:r>
+    </w:p>
+    <w:p>
+      <w:pPr>
+        <w:shd w:val="clear" w:color="auto" w:fill="F2F2F2"/>
+        <w:tabs>
+          <w:tab w:val="left" w:pos="916"/>
+          <w:tab w:val="left" w:pos="1832"/>
+          <w:tab w:val="left" w:pos="2748"/>
+          <w:tab w:val="left" w:pos="3664"/>
+          <w:tab w:val="left" w:pos="4580"/>
+          <w:tab w:val="left" w:pos="5496"/>
+          <w:tab w:val="left" w:pos="6412"/>
+          <w:tab w:val="left" w:pos="7328"/>
+          <w:tab w:val="left" w:pos="8244"/>
+          <w:tab w:val="left" w:pos="9160"/>
+          <w:tab w:val="left" w:pos="10076"/>
+          <w:tab w:val="left" w:pos="10992"/>
+          <w:tab w:val="left" w:pos="11908"/>
+          <w:tab w:val="left" w:pos="12824"/>
+          <w:tab w:val="left" w:pos="13740"/>
+          <w:tab w:val="left" w:pos="14656"/>
+        </w:tabs>
+        <w:spacing w:after="0" w:line="336" w:lineRule="atLeast"/>
+        <w:rPr>
+          <w:rFonts w:ascii="Consolas" w:eastAsia="Times New Roman" w:hAnsi="Consolas" w:cs="Courier New"/>
+          <w:color w:val="545454"/>
+          <w:sz w:val="20"/>
+          <w:szCs w:val="20"/>
+        </w:rPr>
+      </w:pPr>
+      <w:r>
+        <w:rPr>
+          <w:rFonts w:ascii="Consolas" w:eastAsia="Times New Roman" w:hAnsi="Consolas" w:cs="Courier New"/>
+          <w:color w:val="666A71"/>
+          <w:sz w:val="20"/>
+          <w:szCs w:val="20"/>
+        </w:rPr>
+        <w:t>..</w:t>
+      </w:r>
+      <w:r>
+        <w:rPr>
+          <w:rFonts w:ascii="Consolas" w:eastAsia="Times New Roman" w:hAnsi="Consolas" w:cs="Courier New"/>
+          <w:color w:val="545454"/>
+          <w:sz w:val="20"/>
+          <w:szCs w:val="20"/>
+        </w:rPr>
+        <w:t>.</w:t>
+      </w:r>
+    </w:p>
+    <w:p>
+      <w:pPr>
+        <w:pStyle w:val="HTMLPreformatted"/>
+        <w:shd w:val="clear" w:color="auto" w:fill="F2F2F2"/>
+        <w:spacing w:line="336" w:lineRule="atLeast"/>
+        <w:rPr>
+          <w:rStyle w:val="HTMLCode"/>
+          <w:rFonts w:ascii="Consolas" w:eastAsiaTheme="majorEastAsia" w:hAnsi="Consolas"/>
+          <w:color w:val="545454"/>
+        </w:rPr>
+      </w:pPr>
+      <w:r>
+        <w:rPr>
+          <w:rStyle w:val="token"/>
+          <w:rFonts w:ascii="Consolas" w:eastAsiaTheme="majorEastAsia" w:hAnsi="Consolas"/>
+          <w:color w:val="666A71"/>
+        </w:rPr>
+        <w:t>..</w:t>
+      </w:r>
+      <w:r>
+        <w:rPr>
+          <w:rStyle w:val="HTMLCode"/>
+          <w:rFonts w:ascii="Consolas" w:eastAsiaTheme="majorEastAsia" w:hAnsi="Consolas"/>
+          <w:color w:val="545454"/>
+        </w:rPr>
+        <w:t>.</w:t>
+      </w:r>
+    </w:p>
+    <w:p>
+      <w:pPr>
+        <w:pStyle w:val="HTMLPreformatted"/>
+        <w:shd w:val="clear" w:color="auto" w:fill="F2F2F2"/>
+        <w:spacing w:line="336" w:lineRule="atLeast"/>
+        <w:rPr>
+          <w:rStyle w:val="HTMLCode"/>
+          <w:rFonts w:ascii="Consolas" w:eastAsiaTheme="majorEastAsia" w:hAnsi="Consolas"/>
+          <w:color w:val="545454"/>
+        </w:rPr>
+      </w:pPr>
+      <w:r>
+        <w:rPr>
+          <w:rStyle w:val="HTMLCode"/>
+          <w:rFonts w:ascii="Consolas" w:eastAsiaTheme="majorEastAsia" w:hAnsi="Consolas"/>
+          <w:color w:val="545454"/>
+        </w:rPr>
+        <w:t xml:space="preserve">listen_addresses </w:t>
+      </w:r>
+      <w:r>
+        <w:rPr>
+          <w:rStyle w:val="token"/>
+          <w:rFonts w:ascii="Consolas" w:eastAsiaTheme="majorEastAsia" w:hAnsi="Consolas"/>
+          <w:color w:val="666A71"/>
+        </w:rPr>
+        <w:t>=</w:t>
+      </w:r>
+      <w:r>
+        <w:rPr>
+          <w:rStyle w:val="HTMLCode"/>
+          <w:rFonts w:ascii="Consolas" w:eastAsiaTheme="majorEastAsia" w:hAnsi="Consolas"/>
+          <w:color w:val="545454"/>
+        </w:rPr>
+        <w:t xml:space="preserve"> </w:t>
+      </w:r>
+      <w:r>
+        <w:rPr>
+          <w:rStyle w:val="token"/>
+          <w:rFonts w:ascii="Consolas" w:eastAsiaTheme="majorEastAsia" w:hAnsi="Consolas"/>
+          <w:color w:val="08966B"/>
+        </w:rPr>
+        <w:t xml:space="preserve">'localhost, </w:t>
+      </w:r>
+      <w:r>
+        <w:rPr>
+          <w:rStyle w:val="highlight"/>
+          <w:rFonts w:ascii="Consolas" w:hAnsi="Consolas"/>
+          <w:color w:val="08966B"/>
+        </w:rPr>
+        <w:t>db_master_private_ip_address</w:t>
+      </w:r>
+      <w:r>
+        <w:rPr>
+          <w:rStyle w:val="token"/>
+          <w:rFonts w:ascii="Consolas" w:eastAsiaTheme="majorEastAsia" w:hAnsi="Consolas"/>
+          <w:color w:val="08966B"/>
+        </w:rPr>
+        <w:t>'</w:t>
+      </w:r>
+    </w:p>
+    <w:p>
+      <w:pPr>
+        <w:pStyle w:val="HTMLPreformatted"/>
+        <w:shd w:val="clear" w:color="auto" w:fill="F2F2F2"/>
+        <w:spacing w:line="336" w:lineRule="atLeast"/>
+        <w:rPr>
+          <w:rStyle w:val="HTMLCode"/>
+          <w:rFonts w:ascii="Consolas" w:eastAsiaTheme="majorEastAsia" w:hAnsi="Consolas"/>
+          <w:color w:val="545454"/>
+        </w:rPr>
+      </w:pPr>
+      <w:r>
+        <w:rPr>
+          <w:rStyle w:val="token"/>
+          <w:rFonts w:ascii="Consolas" w:eastAsiaTheme="majorEastAsia" w:hAnsi="Consolas"/>
+          <w:color w:val="666A71"/>
+        </w:rPr>
+        <w:t>..</w:t>
+      </w:r>
+      <w:r>
+        <w:rPr>
+          <w:rStyle w:val="HTMLCode"/>
+          <w:rFonts w:ascii="Consolas" w:eastAsiaTheme="majorEastAsia" w:hAnsi="Consolas"/>
+          <w:color w:val="545454"/>
+        </w:rPr>
+        <w:t>.</w:t>
+      </w:r>
+    </w:p>
+    <w:p>
+      <w:pPr>
+        <w:pStyle w:val="HTMLPreformatted"/>
+        <w:shd w:val="clear" w:color="auto" w:fill="F2F2F2"/>
+        <w:spacing w:line="336" w:lineRule="atLeast"/>
+        <w:rPr>
+          <w:rFonts w:ascii="Consolas" w:hAnsi="Consolas"/>
+          <w:color w:val="545454"/>
+        </w:rPr>
+      </w:pPr>
+      <w:r>
+        <w:rPr>
           <w:rFonts w:ascii="Segoe UI" w:hAnsi="Segoe UI" w:cs="Segoe UI"/>
           <w:color w:val="333333"/>
           <w:shd w:val="clear" w:color="auto" w:fill="FFFFFF"/>
         </w:rPr>
-      </w:pPr>
-      <w:r>
-        <w:rPr>
-          <w:rStyle w:val="Emphasis"/>
+        <w:t>This makes </w:t>
+      </w:r>
+      <w:r>
+        <w:rPr>
+          <w:rStyle w:val="Strong"/>
           <w:rFonts w:ascii="Segoe UI" w:hAnsi="Segoe UI" w:cs="Segoe UI"/>
           <w:color w:val="333333"/>
           <w:shd w:val="clear" w:color="auto" w:fill="FFFFFF"/>
         </w:rPr>
-        <w:t>Install</w:t>
-      </w:r>
+        <w:t>db-master</w:t>
+      </w:r>
+      <w:r>
+        <w:rPr>
+          <w:rFonts w:ascii="Segoe UI" w:hAnsi="Segoe UI" w:cs="Segoe UI"/>
+          <w:color w:val="333333"/>
+          <w:shd w:val="clear" w:color="auto" w:fill="FFFFFF"/>
+        </w:rPr>
+        <w:t> listen for incoming connections on the private network in addition to the loopback interface.</w:t>
+      </w:r>
+    </w:p>
+    <w:p>
+      <w:pPr>
+        <w:shd w:val="clear" w:color="auto" w:fill="FFFFFF"/>
+        <w:spacing w:after="330" w:line="240" w:lineRule="auto"/>
+        <w:rPr>
+          <w:rFonts w:ascii="Segoe UI" w:eastAsia="Times New Roman" w:hAnsi="Segoe UI" w:cs="Segoe UI"/>
+          <w:color w:val="333333"/>
+          <w:sz w:val="24"/>
+          <w:szCs w:val="24"/>
+        </w:rPr>
+      </w:pPr>
+    </w:p>
+    <w:p>
+      <w:pPr>
+        <w:shd w:val="clear" w:color="auto" w:fill="FFFFFF"/>
+        <w:spacing w:after="330" w:line="240" w:lineRule="auto"/>
+        <w:rPr>
+          <w:rFonts w:ascii="Segoe UI" w:eastAsia="Times New Roman" w:hAnsi="Segoe UI" w:cs="Segoe UI"/>
+          <w:color w:val="333333"/>
+          <w:sz w:val="24"/>
+          <w:szCs w:val="24"/>
+        </w:rPr>
+      </w:pPr>
+      <w:r>
+        <w:rPr>
+          <w:rFonts w:ascii="Segoe UI" w:eastAsia="Times New Roman" w:hAnsi="Segoe UI" w:cs="Segoe UI"/>
+          <w:color w:val="333333"/>
+          <w:sz w:val="24"/>
+          <w:szCs w:val="24"/>
+        </w:rPr>
+        <w:t>Next, find the following line:</w:t>
+      </w:r>
+    </w:p>
+    <w:p>
+      <w:pPr>
+        <w:shd w:val="clear" w:color="auto" w:fill="E5E5E5"/>
+        <w:spacing w:after="0" w:line="240" w:lineRule="auto"/>
+        <w:jc w:val="center"/>
+        <w:rPr>
+          <w:rFonts w:ascii="Segoe UI" w:eastAsia="Times New Roman" w:hAnsi="Segoe UI" w:cs="Segoe UI"/>
+          <w:color w:val="323232"/>
+          <w:sz w:val="21"/>
+          <w:szCs w:val="21"/>
+        </w:rPr>
+      </w:pPr>
+      <w:r>
+        <w:rPr>
+          <w:rFonts w:ascii="Segoe UI" w:eastAsia="Times New Roman" w:hAnsi="Segoe UI" w:cs="Segoe UI"/>
+          <w:color w:val="323232"/>
+          <w:sz w:val="21"/>
+          <w:szCs w:val="21"/>
+        </w:rPr>
+        <w:t>/etc/postgresql/10/main/postgresql.conf</w:t>
+      </w:r>
+    </w:p>
+    <w:p>
+      <w:pPr>
+        <w:shd w:val="clear" w:color="auto" w:fill="F2F2F2"/>
+        <w:tabs>
+          <w:tab w:val="left" w:pos="916"/>
+          <w:tab w:val="left" w:pos="1832"/>
+          <w:tab w:val="left" w:pos="2748"/>
+          <w:tab w:val="left" w:pos="3664"/>
+          <w:tab w:val="left" w:pos="4580"/>
+          <w:tab w:val="left" w:pos="5496"/>
+          <w:tab w:val="left" w:pos="6412"/>
+          <w:tab w:val="left" w:pos="7328"/>
+          <w:tab w:val="left" w:pos="8244"/>
+          <w:tab w:val="left" w:pos="9160"/>
+          <w:tab w:val="left" w:pos="10076"/>
+          <w:tab w:val="left" w:pos="10992"/>
+          <w:tab w:val="left" w:pos="11908"/>
+          <w:tab w:val="left" w:pos="12824"/>
+          <w:tab w:val="left" w:pos="13740"/>
+          <w:tab w:val="left" w:pos="14656"/>
+        </w:tabs>
+        <w:spacing w:after="0" w:line="336" w:lineRule="atLeast"/>
+        <w:rPr>
+          <w:rFonts w:ascii="Consolas" w:eastAsia="Times New Roman" w:hAnsi="Consolas" w:cs="Courier New"/>
+          <w:color w:val="545454"/>
+          <w:sz w:val="20"/>
+          <w:szCs w:val="20"/>
+        </w:rPr>
+      </w:pPr>
+      <w:r>
+        <w:rPr>
+          <w:rFonts w:ascii="Consolas" w:eastAsia="Times New Roman" w:hAnsi="Consolas" w:cs="Courier New"/>
+          <w:color w:val="666A71"/>
+          <w:sz w:val="20"/>
+          <w:szCs w:val="20"/>
+        </w:rPr>
+        <w:t>..</w:t>
+      </w:r>
+      <w:r>
+        <w:rPr>
+          <w:rFonts w:ascii="Consolas" w:eastAsia="Times New Roman" w:hAnsi="Consolas" w:cs="Courier New"/>
+          <w:color w:val="545454"/>
+          <w:sz w:val="20"/>
+          <w:szCs w:val="20"/>
+        </w:rPr>
+        <w:t>.</w:t>
+      </w:r>
+    </w:p>
+    <w:p>
+      <w:pPr>
+        <w:shd w:val="clear" w:color="auto" w:fill="F2F2F2"/>
+        <w:tabs>
+          <w:tab w:val="left" w:pos="916"/>
+          <w:tab w:val="left" w:pos="1832"/>
+          <w:tab w:val="left" w:pos="2748"/>
+          <w:tab w:val="left" w:pos="3664"/>
+          <w:tab w:val="left" w:pos="4580"/>
+          <w:tab w:val="left" w:pos="5496"/>
+          <w:tab w:val="left" w:pos="6412"/>
+          <w:tab w:val="left" w:pos="7328"/>
+          <w:tab w:val="left" w:pos="8244"/>
+          <w:tab w:val="left" w:pos="9160"/>
+          <w:tab w:val="left" w:pos="10076"/>
+          <w:tab w:val="left" w:pos="10992"/>
+          <w:tab w:val="left" w:pos="11908"/>
+          <w:tab w:val="left" w:pos="12824"/>
+          <w:tab w:val="left" w:pos="13740"/>
+          <w:tab w:val="left" w:pos="14656"/>
+        </w:tabs>
+        <w:spacing w:after="0" w:line="336" w:lineRule="atLeast"/>
+        <w:rPr>
+          <w:rFonts w:ascii="Consolas" w:eastAsia="Times New Roman" w:hAnsi="Consolas" w:cs="Courier New"/>
+          <w:color w:val="545454"/>
+          <w:sz w:val="20"/>
+          <w:szCs w:val="20"/>
+        </w:rPr>
+      </w:pPr>
+      <w:r>
+        <w:rPr>
+          <w:rFonts w:ascii="Consolas" w:eastAsia="Times New Roman" w:hAnsi="Consolas" w:cs="Courier New"/>
+          <w:color w:val="808591"/>
+          <w:sz w:val="20"/>
+          <w:szCs w:val="20"/>
+        </w:rPr>
+        <w:t>#wal_level = replica                    # minimal, replica, or logical</w:t>
+      </w:r>
+    </w:p>
+    <w:p>
+      <w:pPr>
+        <w:shd w:val="clear" w:color="auto" w:fill="F2F2F2"/>
+        <w:tabs>
+          <w:tab w:val="left" w:pos="916"/>
+          <w:tab w:val="left" w:pos="1832"/>
+          <w:tab w:val="left" w:pos="2748"/>
+          <w:tab w:val="left" w:pos="3664"/>
+          <w:tab w:val="left" w:pos="4580"/>
+          <w:tab w:val="left" w:pos="5496"/>
+          <w:tab w:val="left" w:pos="6412"/>
+          <w:tab w:val="left" w:pos="7328"/>
+          <w:tab w:val="left" w:pos="8244"/>
+          <w:tab w:val="left" w:pos="9160"/>
+          <w:tab w:val="left" w:pos="10076"/>
+          <w:tab w:val="left" w:pos="10992"/>
+          <w:tab w:val="left" w:pos="11908"/>
+          <w:tab w:val="left" w:pos="12824"/>
+          <w:tab w:val="left" w:pos="13740"/>
+          <w:tab w:val="left" w:pos="14656"/>
+        </w:tabs>
+        <w:spacing w:after="0" w:line="336" w:lineRule="atLeast"/>
+        <w:rPr>
+          <w:rFonts w:ascii="Consolas" w:eastAsia="Times New Roman" w:hAnsi="Consolas" w:cs="Courier New"/>
+          <w:color w:val="545454"/>
+          <w:sz w:val="20"/>
+          <w:szCs w:val="20"/>
+        </w:rPr>
+      </w:pPr>
+      <w:r>
+        <w:rPr>
+          <w:rFonts w:ascii="Consolas" w:eastAsia="Times New Roman" w:hAnsi="Consolas" w:cs="Courier New"/>
+          <w:color w:val="666A71"/>
+          <w:sz w:val="20"/>
+          <w:szCs w:val="20"/>
+        </w:rPr>
+        <w:t>..</w:t>
+      </w:r>
+      <w:r>
+        <w:rPr>
+          <w:rFonts w:ascii="Consolas" w:eastAsia="Times New Roman" w:hAnsi="Consolas" w:cs="Courier New"/>
+          <w:color w:val="545454"/>
+          <w:sz w:val="20"/>
+          <w:szCs w:val="20"/>
+        </w:rPr>
+        <w:t>.</w:t>
+      </w:r>
+    </w:p>
+    <w:p>
+      <w:pPr>
+        <w:shd w:val="clear" w:color="auto" w:fill="FFFFFF"/>
+        <w:spacing w:after="0" w:line="240" w:lineRule="auto"/>
+        <w:rPr>
+          <w:rFonts w:ascii="Segoe UI" w:eastAsia="Times New Roman" w:hAnsi="Segoe UI" w:cs="Segoe UI"/>
+          <w:color w:val="333333"/>
+          <w:sz w:val="24"/>
+          <w:szCs w:val="24"/>
+        </w:rPr>
+      </w:pPr>
+      <w:r>
+        <w:rPr>
+          <w:rFonts w:ascii="Segoe UI" w:eastAsia="Times New Roman" w:hAnsi="Segoe UI" w:cs="Segoe UI"/>
+          <w:color w:val="333333"/>
+          <w:sz w:val="2"/>
+          <w:szCs w:val="2"/>
+        </w:rPr>
+        <w:t> </w:t>
+      </w:r>
+    </w:p>
+    <w:p>
+      <w:pPr>
+        <w:shd w:val="clear" w:color="auto" w:fill="FFFFFF"/>
+        <w:spacing w:after="330" w:line="240" w:lineRule="auto"/>
+        <w:rPr>
+          <w:rFonts w:ascii="Segoe UI" w:eastAsia="Times New Roman" w:hAnsi="Segoe UI" w:cs="Segoe UI"/>
+          <w:color w:val="333333"/>
+          <w:sz w:val="24"/>
+          <w:szCs w:val="24"/>
+        </w:rPr>
+      </w:pPr>
+      <w:r>
+        <w:rPr>
+          <w:rFonts w:ascii="Segoe UI" w:eastAsia="Times New Roman" w:hAnsi="Segoe UI" w:cs="Segoe UI"/>
+          <w:color w:val="333333"/>
+          <w:sz w:val="24"/>
+          <w:szCs w:val="24"/>
+        </w:rPr>
+        <w:t>Uncomment it, and change it to set the PostgreSQL </w:t>
+      </w:r>
+      <w:hyperlink r:id="rId9" w:history="1">
+        <w:r>
+          <w:rPr>
+            <w:rFonts w:ascii="Segoe UI" w:eastAsia="Times New Roman" w:hAnsi="Segoe UI" w:cs="Segoe UI"/>
+            <w:i/>
+            <w:iCs/>
+            <w:color w:val="000000"/>
+            <w:sz w:val="24"/>
+            <w:szCs w:val="24"/>
+          </w:rPr>
+          <w:t>Write Ahead Log</w:t>
+        </w:r>
+      </w:hyperlink>
+      <w:r>
+        <w:rPr>
+          <w:rFonts w:ascii="Segoe UI" w:eastAsia="Times New Roman" w:hAnsi="Segoe UI" w:cs="Segoe UI"/>
+          <w:color w:val="333333"/>
+          <w:sz w:val="24"/>
+          <w:szCs w:val="24"/>
+        </w:rPr>
+        <w:t> (WAL) level to </w:t>
+      </w:r>
+      <w:r>
+        <w:rPr>
+          <w:rFonts w:ascii="Consolas" w:eastAsia="Times New Roman" w:hAnsi="Consolas" w:cs="Courier New"/>
+          <w:color w:val="545454"/>
+          <w:sz w:val="23"/>
+          <w:szCs w:val="23"/>
+          <w:shd w:val="clear" w:color="auto" w:fill="F2F2F2"/>
+        </w:rPr>
+        <w:t>logical</w:t>
+      </w:r>
+      <w:r>
+        <w:rPr>
+          <w:rFonts w:ascii="Segoe UI" w:eastAsia="Times New Roman" w:hAnsi="Segoe UI" w:cs="Segoe UI"/>
+          <w:color w:val="333333"/>
+          <w:sz w:val="24"/>
+          <w:szCs w:val="24"/>
+        </w:rPr>
+        <w:t>. This increases the volume of entries in the log, adding the necessary information for extracting discrepancies or changes to particular data sets:</w:t>
+      </w:r>
+    </w:p>
+    <w:p>
+      <w:pPr>
+        <w:shd w:val="clear" w:color="auto" w:fill="E5E5E5"/>
+        <w:spacing w:after="0" w:line="240" w:lineRule="auto"/>
+        <w:jc w:val="center"/>
+        <w:rPr>
+          <w:rFonts w:ascii="Segoe UI" w:eastAsia="Times New Roman" w:hAnsi="Segoe UI" w:cs="Segoe UI"/>
+          <w:color w:val="323232"/>
+          <w:sz w:val="21"/>
+          <w:szCs w:val="21"/>
+        </w:rPr>
+      </w:pPr>
+      <w:r>
+        <w:rPr>
+          <w:rFonts w:ascii="Segoe UI" w:eastAsia="Times New Roman" w:hAnsi="Segoe UI" w:cs="Segoe UI"/>
+          <w:color w:val="323232"/>
+          <w:sz w:val="21"/>
+          <w:szCs w:val="21"/>
+        </w:rPr>
+        <w:t>/etc/postgresql/10/main/postgresql.conf</w:t>
+      </w:r>
+    </w:p>
+    <w:p>
+      <w:pPr>
+        <w:shd w:val="clear" w:color="auto" w:fill="F2F2F2"/>
+        <w:tabs>
+          <w:tab w:val="left" w:pos="916"/>
+          <w:tab w:val="left" w:pos="1832"/>
+          <w:tab w:val="left" w:pos="2748"/>
+          <w:tab w:val="left" w:pos="3664"/>
+          <w:tab w:val="left" w:pos="4580"/>
+          <w:tab w:val="left" w:pos="5496"/>
+          <w:tab w:val="left" w:pos="6412"/>
+          <w:tab w:val="left" w:pos="7328"/>
+          <w:tab w:val="left" w:pos="8244"/>
+          <w:tab w:val="left" w:pos="9160"/>
+          <w:tab w:val="left" w:pos="10076"/>
+          <w:tab w:val="left" w:pos="10992"/>
+          <w:tab w:val="left" w:pos="11908"/>
+          <w:tab w:val="left" w:pos="12824"/>
+          <w:tab w:val="left" w:pos="13740"/>
+          <w:tab w:val="left" w:pos="14656"/>
+        </w:tabs>
+        <w:spacing w:after="0" w:line="336" w:lineRule="atLeast"/>
+        <w:rPr>
+          <w:rFonts w:ascii="Consolas" w:eastAsia="Times New Roman" w:hAnsi="Consolas" w:cs="Courier New"/>
+          <w:color w:val="545454"/>
+          <w:sz w:val="20"/>
+          <w:szCs w:val="20"/>
+        </w:rPr>
+      </w:pPr>
+      <w:r>
+        <w:rPr>
+          <w:rFonts w:ascii="Consolas" w:eastAsia="Times New Roman" w:hAnsi="Consolas" w:cs="Courier New"/>
+          <w:color w:val="666A71"/>
+          <w:sz w:val="20"/>
+          <w:szCs w:val="20"/>
+        </w:rPr>
+        <w:t>..</w:t>
+      </w:r>
+      <w:r>
+        <w:rPr>
+          <w:rFonts w:ascii="Consolas" w:eastAsia="Times New Roman" w:hAnsi="Consolas" w:cs="Courier New"/>
+          <w:color w:val="545454"/>
+          <w:sz w:val="20"/>
+          <w:szCs w:val="20"/>
+        </w:rPr>
+        <w:t>.</w:t>
+      </w:r>
+    </w:p>
+    <w:p>
+      <w:pPr>
+        <w:shd w:val="clear" w:color="auto" w:fill="F2F2F2"/>
+        <w:tabs>
+          <w:tab w:val="left" w:pos="916"/>
+          <w:tab w:val="left" w:pos="1832"/>
+          <w:tab w:val="left" w:pos="2748"/>
+          <w:tab w:val="left" w:pos="3664"/>
+          <w:tab w:val="left" w:pos="4580"/>
+          <w:tab w:val="left" w:pos="5496"/>
+          <w:tab w:val="left" w:pos="6412"/>
+          <w:tab w:val="left" w:pos="7328"/>
+          <w:tab w:val="left" w:pos="8244"/>
+          <w:tab w:val="left" w:pos="9160"/>
+          <w:tab w:val="left" w:pos="10076"/>
+          <w:tab w:val="left" w:pos="10992"/>
+          <w:tab w:val="left" w:pos="11908"/>
+          <w:tab w:val="left" w:pos="12824"/>
+          <w:tab w:val="left" w:pos="13740"/>
+          <w:tab w:val="left" w:pos="14656"/>
+        </w:tabs>
+        <w:spacing w:after="0" w:line="336" w:lineRule="atLeast"/>
+        <w:rPr>
+          <w:rFonts w:ascii="Consolas" w:eastAsia="Times New Roman" w:hAnsi="Consolas" w:cs="Courier New"/>
+          <w:color w:val="545454"/>
+          <w:sz w:val="20"/>
+          <w:szCs w:val="20"/>
+        </w:rPr>
+      </w:pPr>
+      <w:r>
+        <w:rPr>
+          <w:rFonts w:ascii="Consolas" w:eastAsia="Times New Roman" w:hAnsi="Consolas" w:cs="Courier New"/>
+          <w:color w:val="545454"/>
+          <w:sz w:val="20"/>
+          <w:szCs w:val="20"/>
+        </w:rPr>
+        <w:t xml:space="preserve">wal_level </w:t>
+      </w:r>
+      <w:r>
+        <w:rPr>
+          <w:rFonts w:ascii="Consolas" w:eastAsia="Times New Roman" w:hAnsi="Consolas" w:cs="Courier New"/>
+          <w:color w:val="666A71"/>
+          <w:sz w:val="20"/>
+          <w:szCs w:val="20"/>
+        </w:rPr>
+        <w:t>=</w:t>
+      </w:r>
+      <w:r>
+        <w:rPr>
+          <w:rFonts w:ascii="Consolas" w:eastAsia="Times New Roman" w:hAnsi="Consolas" w:cs="Courier New"/>
+          <w:color w:val="545454"/>
+          <w:sz w:val="20"/>
+          <w:szCs w:val="20"/>
+        </w:rPr>
+        <w:t xml:space="preserve"> logical</w:t>
+      </w:r>
+    </w:p>
+    <w:p>
+      <w:pPr>
+        <w:shd w:val="clear" w:color="auto" w:fill="F2F2F2"/>
+        <w:tabs>
+          <w:tab w:val="left" w:pos="916"/>
+          <w:tab w:val="left" w:pos="1832"/>
+          <w:tab w:val="left" w:pos="2748"/>
+          <w:tab w:val="left" w:pos="3664"/>
+          <w:tab w:val="left" w:pos="4580"/>
+          <w:tab w:val="left" w:pos="5496"/>
+          <w:tab w:val="left" w:pos="6412"/>
+          <w:tab w:val="left" w:pos="7328"/>
+          <w:tab w:val="left" w:pos="8244"/>
+          <w:tab w:val="left" w:pos="9160"/>
+          <w:tab w:val="left" w:pos="10076"/>
+          <w:tab w:val="left" w:pos="10992"/>
+          <w:tab w:val="left" w:pos="11908"/>
+          <w:tab w:val="left" w:pos="12824"/>
+          <w:tab w:val="left" w:pos="13740"/>
+          <w:tab w:val="left" w:pos="14656"/>
+        </w:tabs>
+        <w:spacing w:after="0" w:line="336" w:lineRule="atLeast"/>
+        <w:rPr>
+          <w:rFonts w:ascii="Consolas" w:eastAsia="Times New Roman" w:hAnsi="Consolas" w:cs="Courier New"/>
+          <w:color w:val="545454"/>
+          <w:sz w:val="20"/>
+          <w:szCs w:val="20"/>
+        </w:rPr>
+      </w:pPr>
+      <w:r>
+        <w:rPr>
+          <w:rFonts w:ascii="Consolas" w:eastAsia="Times New Roman" w:hAnsi="Consolas" w:cs="Courier New"/>
+          <w:color w:val="666A71"/>
+          <w:sz w:val="20"/>
+          <w:szCs w:val="20"/>
+        </w:rPr>
+        <w:t>..</w:t>
+      </w:r>
+      <w:r>
+        <w:rPr>
+          <w:rFonts w:ascii="Consolas" w:eastAsia="Times New Roman" w:hAnsi="Consolas" w:cs="Courier New"/>
+          <w:color w:val="545454"/>
+          <w:sz w:val="20"/>
+          <w:szCs w:val="20"/>
+        </w:rPr>
+        <w:t>.</w:t>
+      </w:r>
+    </w:p>
+    <w:p>
+      <w:pPr>
+        <w:shd w:val="clear" w:color="auto" w:fill="FFFFFF"/>
+        <w:spacing w:after="0" w:line="240" w:lineRule="auto"/>
+        <w:rPr>
+          <w:rFonts w:ascii="Segoe UI" w:eastAsia="Times New Roman" w:hAnsi="Segoe UI" w:cs="Segoe UI"/>
+          <w:color w:val="333333"/>
+          <w:sz w:val="24"/>
+          <w:szCs w:val="24"/>
+        </w:rPr>
+      </w:pPr>
+      <w:r>
+        <w:rPr>
+          <w:rFonts w:ascii="Segoe UI" w:eastAsia="Times New Roman" w:hAnsi="Segoe UI" w:cs="Segoe UI"/>
+          <w:color w:val="333333"/>
+          <w:sz w:val="2"/>
+          <w:szCs w:val="2"/>
+        </w:rPr>
+        <w:t> </w:t>
+      </w:r>
+    </w:p>
+    <w:p>
+      <w:pPr>
+        <w:shd w:val="clear" w:color="auto" w:fill="FFFFFF"/>
+        <w:spacing w:after="330" w:line="240" w:lineRule="auto"/>
+        <w:rPr>
+          <w:rFonts w:ascii="Segoe UI" w:eastAsia="Times New Roman" w:hAnsi="Segoe UI" w:cs="Segoe UI"/>
+          <w:color w:val="333333"/>
+          <w:sz w:val="24"/>
+          <w:szCs w:val="24"/>
+        </w:rPr>
+      </w:pPr>
+      <w:r>
+        <w:rPr>
+          <w:rFonts w:ascii="Segoe UI" w:eastAsia="Times New Roman" w:hAnsi="Segoe UI" w:cs="Segoe UI"/>
+          <w:color w:val="333333"/>
+          <w:sz w:val="24"/>
+          <w:szCs w:val="24"/>
+        </w:rPr>
+        <w:t>The entries on this log will be consumed by the replica server, allowing for the replication of the high-level write operations from the master.</w:t>
+      </w:r>
+    </w:p>
+    <w:p>
+      <w:pPr>
+        <w:shd w:val="clear" w:color="auto" w:fill="FFFFFF"/>
+        <w:spacing w:after="330" w:line="240" w:lineRule="auto"/>
+        <w:rPr>
+          <w:rFonts w:ascii="Segoe UI" w:eastAsia="Times New Roman" w:hAnsi="Segoe UI" w:cs="Segoe UI"/>
+          <w:color w:val="333333"/>
+          <w:sz w:val="24"/>
+          <w:szCs w:val="24"/>
+        </w:rPr>
+      </w:pPr>
+      <w:r>
+        <w:rPr>
+          <w:rFonts w:ascii="Segoe UI" w:eastAsia="Times New Roman" w:hAnsi="Segoe UI" w:cs="Segoe UI"/>
+          <w:color w:val="333333"/>
+          <w:sz w:val="24"/>
+          <w:szCs w:val="24"/>
+        </w:rPr>
+        <w:t>Save the file and close it.</w:t>
+      </w:r>
+    </w:p>
+    <w:p>
+      <w:pPr>
+        <w:shd w:val="clear" w:color="auto" w:fill="FFFFFF"/>
+        <w:spacing w:after="330" w:line="240" w:lineRule="auto"/>
+        <w:rPr>
+          <w:rFonts w:ascii="Segoe UI" w:eastAsia="Times New Roman" w:hAnsi="Segoe UI" w:cs="Segoe UI"/>
+          <w:color w:val="333333"/>
+          <w:sz w:val="24"/>
+          <w:szCs w:val="24"/>
+        </w:rPr>
+      </w:pPr>
+      <w:r>
+        <w:rPr>
+          <w:rFonts w:ascii="Segoe UI" w:eastAsia="Times New Roman" w:hAnsi="Segoe UI" w:cs="Segoe UI"/>
+          <w:color w:val="333333"/>
+          <w:sz w:val="24"/>
+          <w:szCs w:val="24"/>
+        </w:rPr>
+        <w:t>Next, let’s set our firewall rules to allow traffic from </w:t>
+      </w:r>
+      <w:r>
+        <w:rPr>
+          <w:rFonts w:ascii="Segoe UI" w:eastAsia="Times New Roman" w:hAnsi="Segoe UI" w:cs="Segoe UI"/>
+          <w:b/>
+          <w:bCs/>
+          <w:color w:val="333333"/>
+          <w:sz w:val="24"/>
+          <w:szCs w:val="24"/>
+        </w:rPr>
+        <w:t>db-replica</w:t>
+      </w:r>
+      <w:r>
+        <w:rPr>
+          <w:rFonts w:ascii="Segoe UI" w:eastAsia="Times New Roman" w:hAnsi="Segoe UI" w:cs="Segoe UI"/>
+          <w:color w:val="333333"/>
+          <w:sz w:val="24"/>
+          <w:szCs w:val="24"/>
+        </w:rPr>
+        <w:t> to port </w:t>
+      </w:r>
+      <w:r>
+        <w:rPr>
+          <w:rFonts w:ascii="Consolas" w:eastAsia="Times New Roman" w:hAnsi="Consolas" w:cs="Courier New"/>
+          <w:color w:val="545454"/>
+          <w:sz w:val="23"/>
+          <w:szCs w:val="23"/>
+          <w:shd w:val="clear" w:color="auto" w:fill="F2F2F2"/>
+        </w:rPr>
+        <w:t>5432</w:t>
+      </w:r>
+      <w:r>
+        <w:rPr>
+          <w:rFonts w:ascii="Segoe UI" w:eastAsia="Times New Roman" w:hAnsi="Segoe UI" w:cs="Segoe UI"/>
+          <w:color w:val="333333"/>
+          <w:sz w:val="24"/>
+          <w:szCs w:val="24"/>
+        </w:rPr>
+        <w:t> on </w:t>
+      </w:r>
+      <w:r>
+        <w:rPr>
+          <w:rFonts w:ascii="Segoe UI" w:eastAsia="Times New Roman" w:hAnsi="Segoe UI" w:cs="Segoe UI"/>
+          <w:b/>
+          <w:bCs/>
+          <w:color w:val="333333"/>
+          <w:sz w:val="24"/>
+          <w:szCs w:val="24"/>
+        </w:rPr>
+        <w:t>db-master</w:t>
+      </w:r>
+      <w:r>
+        <w:rPr>
+          <w:rFonts w:ascii="Segoe UI" w:eastAsia="Times New Roman" w:hAnsi="Segoe UI" w:cs="Segoe UI"/>
+          <w:color w:val="333333"/>
+          <w:sz w:val="24"/>
+          <w:szCs w:val="24"/>
+        </w:rPr>
+        <w:t>:</w:t>
+      </w:r>
+    </w:p>
+    <w:p>
+      <w:pPr>
+        <w:numPr>
+          <w:ilvl w:val="0"/>
+          <w:numId w:val="3"/>
+        </w:numPr>
+        <w:shd w:val="clear" w:color="auto" w:fill="F2F2F2"/>
+        <w:tabs>
+          <w:tab w:val="clear" w:pos="720"/>
+          <w:tab w:val="left" w:pos="916"/>
+          <w:tab w:val="left" w:pos="1832"/>
+          <w:tab w:val="left" w:pos="2748"/>
+          <w:tab w:val="left" w:pos="3664"/>
+          <w:tab w:val="left" w:pos="4580"/>
+          <w:tab w:val="left" w:pos="5496"/>
+          <w:tab w:val="left" w:pos="6412"/>
+          <w:tab w:val="left" w:pos="7328"/>
+          <w:tab w:val="left" w:pos="8244"/>
+          <w:tab w:val="left" w:pos="9160"/>
+          <w:tab w:val="left" w:pos="10076"/>
+          <w:tab w:val="left" w:pos="10992"/>
+          <w:tab w:val="left" w:pos="11908"/>
+          <w:tab w:val="left" w:pos="12824"/>
+          <w:tab w:val="left" w:pos="13740"/>
+          <w:tab w:val="left" w:pos="14656"/>
+        </w:tabs>
+        <w:spacing w:after="0" w:line="336" w:lineRule="atLeast"/>
+        <w:ind w:left="645"/>
+        <w:rPr>
+          <w:rFonts w:ascii="Consolas" w:eastAsia="Times New Roman" w:hAnsi="Consolas" w:cs="Courier New"/>
+          <w:color w:val="545454"/>
+          <w:sz w:val="21"/>
+          <w:szCs w:val="21"/>
+        </w:rPr>
+      </w:pPr>
+      <w:r>
+        <w:rPr>
+          <w:rFonts w:ascii="Consolas" w:eastAsia="Times New Roman" w:hAnsi="Consolas" w:cs="Courier New"/>
+          <w:color w:val="E0276A"/>
+          <w:sz w:val="20"/>
+          <w:szCs w:val="20"/>
+        </w:rPr>
+        <w:t>sudo</w:t>
+      </w:r>
+      <w:r>
+        <w:rPr>
+          <w:rFonts w:ascii="Consolas" w:eastAsia="Times New Roman" w:hAnsi="Consolas" w:cs="Courier New"/>
+          <w:color w:val="545454"/>
+          <w:sz w:val="21"/>
+          <w:szCs w:val="21"/>
+        </w:rPr>
+        <w:t xml:space="preserve"> ufw allow from db_replica_private_ip_address to any port </w:t>
+      </w:r>
+      <w:r>
+        <w:rPr>
+          <w:rFonts w:ascii="Consolas" w:eastAsia="Times New Roman" w:hAnsi="Consolas" w:cs="Courier New"/>
+          <w:color w:val="225196"/>
+          <w:sz w:val="20"/>
+          <w:szCs w:val="20"/>
+        </w:rPr>
+        <w:t>5432</w:t>
+      </w:r>
+    </w:p>
+    <w:p>
+      <w:pPr>
+        <w:numPr>
+          <w:ilvl w:val="0"/>
+          <w:numId w:val="3"/>
+        </w:numPr>
+        <w:shd w:val="clear" w:color="auto" w:fill="F2F2F2"/>
+        <w:tabs>
+          <w:tab w:val="clear" w:pos="720"/>
+          <w:tab w:val="left" w:pos="916"/>
+          <w:tab w:val="left" w:pos="1832"/>
+          <w:tab w:val="left" w:pos="2748"/>
+          <w:tab w:val="left" w:pos="3664"/>
+          <w:tab w:val="left" w:pos="4580"/>
+          <w:tab w:val="left" w:pos="5496"/>
+          <w:tab w:val="left" w:pos="6412"/>
+          <w:tab w:val="left" w:pos="7328"/>
+          <w:tab w:val="left" w:pos="8244"/>
+          <w:tab w:val="left" w:pos="9160"/>
+          <w:tab w:val="left" w:pos="10076"/>
+          <w:tab w:val="left" w:pos="10992"/>
+          <w:tab w:val="left" w:pos="11908"/>
+          <w:tab w:val="left" w:pos="12824"/>
+          <w:tab w:val="left" w:pos="13740"/>
+          <w:tab w:val="left" w:pos="14656"/>
+        </w:tabs>
+        <w:spacing w:after="0" w:line="336" w:lineRule="atLeast"/>
+        <w:ind w:left="645"/>
+        <w:rPr>
+          <w:rFonts w:ascii="Consolas" w:eastAsia="Times New Roman" w:hAnsi="Consolas" w:cs="Courier New"/>
+          <w:color w:val="545454"/>
+          <w:sz w:val="21"/>
+          <w:szCs w:val="21"/>
+        </w:rPr>
+      </w:pPr>
+    </w:p>
+    <w:p>
+      <w:pPr>
+        <w:shd w:val="clear" w:color="auto" w:fill="FFFFFF"/>
+        <w:spacing w:after="0" w:line="240" w:lineRule="auto"/>
+        <w:rPr>
+          <w:rFonts w:ascii="Segoe UI" w:eastAsia="Times New Roman" w:hAnsi="Segoe UI" w:cs="Segoe UI"/>
+          <w:color w:val="333333"/>
+          <w:sz w:val="24"/>
+          <w:szCs w:val="24"/>
+        </w:rPr>
+      </w:pPr>
+      <w:r>
+        <w:rPr>
+          <w:rFonts w:ascii="Segoe UI" w:eastAsia="Times New Roman" w:hAnsi="Segoe UI" w:cs="Segoe UI"/>
+          <w:color w:val="333333"/>
+          <w:sz w:val="2"/>
+          <w:szCs w:val="2"/>
+        </w:rPr>
+        <w:t> </w:t>
+      </w:r>
+    </w:p>
+    <w:p>
+      <w:pPr>
+        <w:shd w:val="clear" w:color="auto" w:fill="FFFFFF"/>
+        <w:spacing w:after="330" w:line="240" w:lineRule="auto"/>
+        <w:rPr>
+          <w:rFonts w:ascii="Segoe UI" w:eastAsia="Times New Roman" w:hAnsi="Segoe UI" w:cs="Segoe UI"/>
+          <w:color w:val="333333"/>
+          <w:sz w:val="24"/>
+          <w:szCs w:val="24"/>
+        </w:rPr>
+      </w:pPr>
+      <w:r>
+        <w:rPr>
+          <w:rFonts w:ascii="Segoe UI" w:eastAsia="Times New Roman" w:hAnsi="Segoe UI" w:cs="Segoe UI"/>
+          <w:color w:val="333333"/>
+          <w:sz w:val="24"/>
+          <w:szCs w:val="24"/>
+        </w:rPr>
+        <w:t>Finally, restart the PostgreSQL server for the changes to take effect:</w:t>
+      </w:r>
+    </w:p>
+    <w:p>
+      <w:pPr>
+        <w:numPr>
+          <w:ilvl w:val="0"/>
+          <w:numId w:val="4"/>
+        </w:numPr>
+        <w:shd w:val="clear" w:color="auto" w:fill="F2F2F2"/>
+        <w:tabs>
+          <w:tab w:val="clear" w:pos="720"/>
+          <w:tab w:val="left" w:pos="916"/>
+          <w:tab w:val="left" w:pos="1832"/>
+          <w:tab w:val="left" w:pos="2748"/>
+          <w:tab w:val="left" w:pos="3664"/>
+          <w:tab w:val="left" w:pos="4580"/>
+          <w:tab w:val="left" w:pos="5496"/>
+          <w:tab w:val="left" w:pos="6412"/>
+          <w:tab w:val="left" w:pos="7328"/>
+          <w:tab w:val="left" w:pos="8244"/>
+          <w:tab w:val="left" w:pos="9160"/>
+          <w:tab w:val="left" w:pos="10076"/>
+          <w:tab w:val="left" w:pos="10992"/>
+          <w:tab w:val="left" w:pos="11908"/>
+          <w:tab w:val="left" w:pos="12824"/>
+          <w:tab w:val="left" w:pos="13740"/>
+          <w:tab w:val="left" w:pos="14656"/>
+        </w:tabs>
+        <w:spacing w:after="0" w:line="336" w:lineRule="atLeast"/>
+        <w:ind w:left="645"/>
+        <w:rPr>
+          <w:rFonts w:ascii="Consolas" w:eastAsia="Times New Roman" w:hAnsi="Consolas" w:cs="Courier New"/>
+          <w:color w:val="545454"/>
+          <w:sz w:val="21"/>
+          <w:szCs w:val="21"/>
+        </w:rPr>
+      </w:pPr>
+      <w:r>
+        <w:rPr>
+          <w:rFonts w:ascii="Consolas" w:eastAsia="Times New Roman" w:hAnsi="Consolas" w:cs="Courier New"/>
+          <w:color w:val="E0276A"/>
+          <w:sz w:val="20"/>
+          <w:szCs w:val="20"/>
+        </w:rPr>
+        <w:lastRenderedPageBreak/>
+        <w:t>sudo</w:t>
+      </w:r>
+      <w:r>
+        <w:rPr>
+          <w:rFonts w:ascii="Consolas" w:eastAsia="Times New Roman" w:hAnsi="Consolas" w:cs="Courier New"/>
+          <w:color w:val="545454"/>
+          <w:sz w:val="21"/>
+          <w:szCs w:val="21"/>
+        </w:rPr>
+        <w:t xml:space="preserve"> systemctl restart postgresql</w:t>
+      </w:r>
+    </w:p>
+    <w:p>
+      <w:pPr>
+        <w:numPr>
+          <w:ilvl w:val="0"/>
+          <w:numId w:val="4"/>
+        </w:numPr>
+        <w:shd w:val="clear" w:color="auto" w:fill="F2F2F2"/>
+        <w:tabs>
+          <w:tab w:val="clear" w:pos="720"/>
+          <w:tab w:val="left" w:pos="916"/>
+          <w:tab w:val="left" w:pos="1832"/>
+          <w:tab w:val="left" w:pos="2748"/>
+          <w:tab w:val="left" w:pos="3664"/>
+          <w:tab w:val="left" w:pos="4580"/>
+          <w:tab w:val="left" w:pos="5496"/>
+          <w:tab w:val="left" w:pos="6412"/>
+          <w:tab w:val="left" w:pos="7328"/>
+          <w:tab w:val="left" w:pos="8244"/>
+          <w:tab w:val="left" w:pos="9160"/>
+          <w:tab w:val="left" w:pos="10076"/>
+          <w:tab w:val="left" w:pos="10992"/>
+          <w:tab w:val="left" w:pos="11908"/>
+          <w:tab w:val="left" w:pos="12824"/>
+          <w:tab w:val="left" w:pos="13740"/>
+          <w:tab w:val="left" w:pos="14656"/>
+        </w:tabs>
+        <w:spacing w:after="0" w:line="336" w:lineRule="atLeast"/>
+        <w:ind w:left="645"/>
+        <w:rPr>
+          <w:rFonts w:ascii="Consolas" w:eastAsia="Times New Roman" w:hAnsi="Consolas" w:cs="Courier New"/>
+          <w:color w:val="545454"/>
+          <w:sz w:val="21"/>
+          <w:szCs w:val="21"/>
+        </w:rPr>
+      </w:pPr>
+    </w:p>
+    <w:p>
+      <w:pPr>
+        <w:shd w:val="clear" w:color="auto" w:fill="FFFFFF"/>
+        <w:spacing w:after="0" w:line="240" w:lineRule="auto"/>
+        <w:rPr>
+          <w:rFonts w:ascii="Segoe UI" w:eastAsia="Times New Roman" w:hAnsi="Segoe UI" w:cs="Segoe UI"/>
+          <w:color w:val="333333"/>
+          <w:sz w:val="24"/>
+          <w:szCs w:val="24"/>
+        </w:rPr>
+      </w:pPr>
+      <w:r>
+        <w:rPr>
+          <w:rFonts w:ascii="Segoe UI" w:eastAsia="Times New Roman" w:hAnsi="Segoe UI" w:cs="Segoe UI"/>
+          <w:color w:val="333333"/>
+          <w:sz w:val="2"/>
+          <w:szCs w:val="2"/>
+        </w:rPr>
+        <w:t> </w:t>
+      </w:r>
+    </w:p>
+    <w:p>
+      <w:pPr>
+        <w:shd w:val="clear" w:color="auto" w:fill="FFFFFF"/>
+        <w:spacing w:after="330" w:line="240" w:lineRule="auto"/>
+        <w:rPr>
+          <w:rFonts w:ascii="Segoe UI" w:eastAsia="Times New Roman" w:hAnsi="Segoe UI" w:cs="Segoe UI"/>
+          <w:color w:val="333333"/>
+          <w:sz w:val="24"/>
+          <w:szCs w:val="24"/>
+        </w:rPr>
+      </w:pPr>
+      <w:r>
+        <w:rPr>
+          <w:rFonts w:ascii="Segoe UI" w:eastAsia="Times New Roman" w:hAnsi="Segoe UI" w:cs="Segoe UI"/>
+          <w:color w:val="333333"/>
+          <w:sz w:val="24"/>
+          <w:szCs w:val="24"/>
+        </w:rPr>
+        <w:t>With your configuration set to allow logical replication, you can now move on to creating a database, user role, and table.</w:t>
+      </w:r>
+    </w:p>
+    <w:p>
+      <w:pPr>
+        <w:shd w:val="clear" w:color="auto" w:fill="FFFFFF"/>
+        <w:spacing w:after="330" w:line="240" w:lineRule="auto"/>
+        <w:rPr>
+          <w:rFonts w:ascii="Segoe UI" w:eastAsia="Times New Roman" w:hAnsi="Segoe UI" w:cs="Segoe UI"/>
+          <w:color w:val="333333"/>
+          <w:sz w:val="24"/>
+          <w:szCs w:val="24"/>
+        </w:rPr>
+      </w:pPr>
+    </w:p>
+    <w:p>
+      <w:pPr>
+        <w:pStyle w:val="NormalWeb"/>
+        <w:shd w:val="clear" w:color="auto" w:fill="FFFFFF"/>
+        <w:spacing w:before="0" w:beforeAutospacing="0" w:after="330" w:afterAutospacing="0"/>
+        <w:rPr>
+          <w:rFonts w:ascii="Segoe UI" w:hAnsi="Segoe UI" w:cs="Segoe UI"/>
+          <w:color w:val="333333"/>
+        </w:rPr>
+      </w:pPr>
     </w:p>
     <w:p/>
     <w:sectPr>
@@ -140,6 +1761,155 @@
 <file path=word/numbering.xml><?xml version="1.0" encoding="utf-8"?>
 <w:numbering xmlns:wpc="http://schemas.microsoft.com/office/word/2010/wordprocessingCanvas" xmlns:cx="http://schemas.microsoft.com/office/drawing/2014/chartex" xmlns:cx1="http://schemas.microsoft.com/office/drawing/2015/9/8/chartex" xmlns:cx2="http://schemas.microsoft.com/office/drawing/2015/10/21/chartex" xmlns:cx3="http://schemas.microsoft.com/office/drawing/2016/5/9/chartex" xmlns:cx4="http://schemas.microsoft.com/office/drawing/2016/5/10/chartex" xmlns:cx5="http://schemas.microsoft.com/office/drawing/2016/5/11/chartex" xmlns:cx6="http://schemas.microsoft.com/office/drawing/2016/5/12/chartex" xmlns:cx7="http://schemas.microsoft.com/office/drawing/2016/5/13/chartex" xmlns:cx8="http://schemas.microsoft.com/office/drawing/2016/5/14/chartex" xmlns:mc="http://schemas.openxmlformats.org/markup-compatibility/2006" xmlns:aink="http://schemas.microsoft.com/office/drawing/2016/ink" xmlns:am3d="http://schemas.microsoft.com/office/drawing/2017/model3d" xmlns:o="urn:schemas-microsoft-com:office:office" xmlns:r="http://schemas.openxmlformats.org/officeDocument/2006/relationships" xmlns:m="http://schemas.openxmlformats.org/officeDocument/2006/math" xmlns:v="urn:schemas-microsoft-com:vml" xmlns:wp14="http://schemas.microsoft.com/office/word/2010/wordprocessingDrawing" xmlns:wp="http://schemas.openxmlformats.org/drawingml/2006/wordprocessingDrawing" xmlns:w10="urn:schemas-microsoft-com:office:word" xmlns:w="http://schemas.openxmlformats.org/wordprocessingml/2006/main" xmlns:w14="http://schemas.microsoft.com/office/word/2010/wordml" xmlns:w15="http://schemas.microsoft.com/office/word/2012/wordml" xmlns:w16cex="http://schemas.microsoft.com/office/word/2018/wordml/cex" xmlns:w16cid="http://schemas.microsoft.com/office/word/2016/wordml/cid" xmlns:w16="http://schemas.microsoft.com/office/word/2018/wordml" xmlns:w16se="http://schemas.microsoft.com/office/word/2015/wordml/symex" xmlns:wpg="http://schemas.microsoft.com/office/word/2010/wordprocessingGroup" xmlns:wpi="http://schemas.microsoft.com/office/word/2010/wordprocessingInk" xmlns:wne="http://schemas.microsoft.com/office/word/2006/wordml" xmlns:wps="http://schemas.microsoft.com/office/word/2010/wordprocessingShape" mc:Ignorable="w14 w15 w16se w16cid w16 w16cex wp14">
   <w:abstractNum w:abstractNumId="0" w15:restartNumberingAfterBreak="0">
+    <w:nsid w:val="00CB2896"/>
+    <w:multiLevelType w:val="multilevel"/>
+    <w:tmpl w:val="8DC2C620"/>
+    <w:lvl w:ilvl="0">
+      <w:start w:val="1"/>
+      <w:numFmt w:val="bullet"/>
+      <w:lvlText w:val=""/>
+      <w:lvlJc w:val="left"/>
+      <w:pPr>
+        <w:tabs>
+          <w:tab w:val="num" w:pos="720"/>
+        </w:tabs>
+        <w:ind w:left="720" w:hanging="360"/>
+      </w:pPr>
+      <w:rPr>
+        <w:rFonts w:ascii="Symbol" w:hAnsi="Symbol" w:hint="default"/>
+        <w:sz w:val="20"/>
+      </w:rPr>
+    </w:lvl>
+    <w:lvl w:ilvl="1" w:tentative="1">
+      <w:start w:val="1"/>
+      <w:numFmt w:val="bullet"/>
+      <w:lvlText w:val="o"/>
+      <w:lvlJc w:val="left"/>
+      <w:pPr>
+        <w:tabs>
+          <w:tab w:val="num" w:pos="1440"/>
+        </w:tabs>
+        <w:ind w:left="1440" w:hanging="360"/>
+      </w:pPr>
+      <w:rPr>
+        <w:rFonts w:ascii="Courier New" w:hAnsi="Courier New" w:hint="default"/>
+        <w:sz w:val="20"/>
+      </w:rPr>
+    </w:lvl>
+    <w:lvl w:ilvl="2" w:tentative="1">
+      <w:start w:val="1"/>
+      <w:numFmt w:val="bullet"/>
+      <w:lvlText w:val=""/>
+      <w:lvlJc w:val="left"/>
+      <w:pPr>
+        <w:tabs>
+          <w:tab w:val="num" w:pos="2160"/>
+        </w:tabs>
+        <w:ind w:left="2160" w:hanging="360"/>
+      </w:pPr>
+      <w:rPr>
+        <w:rFonts w:ascii="Wingdings" w:hAnsi="Wingdings" w:hint="default"/>
+        <w:sz w:val="20"/>
+      </w:rPr>
+    </w:lvl>
+    <w:lvl w:ilvl="3" w:tentative="1">
+      <w:start w:val="1"/>
+      <w:numFmt w:val="bullet"/>
+      <w:lvlText w:val=""/>
+      <w:lvlJc w:val="left"/>
+      <w:pPr>
+        <w:tabs>
+          <w:tab w:val="num" w:pos="2880"/>
+        </w:tabs>
+        <w:ind w:left="2880" w:hanging="360"/>
+      </w:pPr>
+      <w:rPr>
+        <w:rFonts w:ascii="Wingdings" w:hAnsi="Wingdings" w:hint="default"/>
+        <w:sz w:val="20"/>
+      </w:rPr>
+    </w:lvl>
+    <w:lvl w:ilvl="4" w:tentative="1">
+      <w:start w:val="1"/>
+      <w:numFmt w:val="bullet"/>
+      <w:lvlText w:val=""/>
+      <w:lvlJc w:val="left"/>
+      <w:pPr>
+        <w:tabs>
+          <w:tab w:val="num" w:pos="3600"/>
+        </w:tabs>
+        <w:ind w:left="3600" w:hanging="360"/>
+      </w:pPr>
+      <w:rPr>
+        <w:rFonts w:ascii="Wingdings" w:hAnsi="Wingdings" w:hint="default"/>
+        <w:sz w:val="20"/>
+      </w:rPr>
+    </w:lvl>
+    <w:lvl w:ilvl="5" w:tentative="1">
+      <w:start w:val="1"/>
+      <w:numFmt w:val="bullet"/>
+      <w:lvlText w:val=""/>
+      <w:lvlJc w:val="left"/>
+      <w:pPr>
+        <w:tabs>
+          <w:tab w:val="num" w:pos="4320"/>
+        </w:tabs>
+        <w:ind w:left="4320" w:hanging="360"/>
+      </w:pPr>
+      <w:rPr>
+        <w:rFonts w:ascii="Wingdings" w:hAnsi="Wingdings" w:hint="default"/>
+        <w:sz w:val="20"/>
+      </w:rPr>
+    </w:lvl>
+    <w:lvl w:ilvl="6" w:tentative="1">
+      <w:start w:val="1"/>
+      <w:numFmt w:val="bullet"/>
+      <w:lvlText w:val=""/>
+      <w:lvlJc w:val="left"/>
+      <w:pPr>
+        <w:tabs>
+          <w:tab w:val="num" w:pos="5040"/>
+        </w:tabs>
+        <w:ind w:left="5040" w:hanging="360"/>
+      </w:pPr>
+      <w:rPr>
+        <w:rFonts w:ascii="Wingdings" w:hAnsi="Wingdings" w:hint="default"/>
+        <w:sz w:val="20"/>
+      </w:rPr>
+    </w:lvl>
+    <w:lvl w:ilvl="7" w:tentative="1">
+      <w:start w:val="1"/>
+      <w:numFmt w:val="bullet"/>
+      <w:lvlText w:val=""/>
+      <w:lvlJc w:val="left"/>
+      <w:pPr>
+        <w:tabs>
+          <w:tab w:val="num" w:pos="5760"/>
+        </w:tabs>
+        <w:ind w:left="5760" w:hanging="360"/>
+      </w:pPr>
+      <w:rPr>
+        <w:rFonts w:ascii="Wingdings" w:hAnsi="Wingdings" w:hint="default"/>
+        <w:sz w:val="20"/>
+      </w:rPr>
+    </w:lvl>
+    <w:lvl w:ilvl="8" w:tentative="1">
+      <w:start w:val="1"/>
+      <w:numFmt w:val="bullet"/>
+      <w:lvlText w:val=""/>
+      <w:lvlJc w:val="left"/>
+      <w:pPr>
+        <w:tabs>
+          <w:tab w:val="num" w:pos="6480"/>
+        </w:tabs>
+        <w:ind w:left="6480" w:hanging="360"/>
+      </w:pPr>
+      <w:rPr>
+        <w:rFonts w:ascii="Wingdings" w:hAnsi="Wingdings" w:hint="default"/>
+        <w:sz w:val="20"/>
+      </w:rPr>
+    </w:lvl>
+  </w:abstractNum>
+  <w:abstractNum w:abstractNumId="1" w15:restartNumberingAfterBreak="0">
     <w:nsid w:val="12741830"/>
     <w:multiLevelType w:val="hybridMultilevel"/>
     <w:tmpl w:val="B5BEBB48"/>
@@ -228,8 +1998,315 @@
       </w:pPr>
     </w:lvl>
   </w:abstractNum>
+  <w:abstractNum w:abstractNumId="2" w15:restartNumberingAfterBreak="0">
+    <w:nsid w:val="5AD30843"/>
+    <w:multiLevelType w:val="multilevel"/>
+    <w:tmpl w:val="45A2DC5C"/>
+    <w:lvl w:ilvl="0">
+      <w:start w:val="1"/>
+      <w:numFmt w:val="bullet"/>
+      <w:lvlText w:val=""/>
+      <w:lvlJc w:val="left"/>
+      <w:pPr>
+        <w:tabs>
+          <w:tab w:val="num" w:pos="720"/>
+        </w:tabs>
+        <w:ind w:left="720" w:hanging="360"/>
+      </w:pPr>
+      <w:rPr>
+        <w:rFonts w:ascii="Symbol" w:hAnsi="Symbol" w:hint="default"/>
+        <w:sz w:val="20"/>
+      </w:rPr>
+    </w:lvl>
+    <w:lvl w:ilvl="1" w:tentative="1">
+      <w:start w:val="1"/>
+      <w:numFmt w:val="bullet"/>
+      <w:lvlText w:val="o"/>
+      <w:lvlJc w:val="left"/>
+      <w:pPr>
+        <w:tabs>
+          <w:tab w:val="num" w:pos="1440"/>
+        </w:tabs>
+        <w:ind w:left="1440" w:hanging="360"/>
+      </w:pPr>
+      <w:rPr>
+        <w:rFonts w:ascii="Courier New" w:hAnsi="Courier New" w:hint="default"/>
+        <w:sz w:val="20"/>
+      </w:rPr>
+    </w:lvl>
+    <w:lvl w:ilvl="2" w:tentative="1">
+      <w:start w:val="1"/>
+      <w:numFmt w:val="bullet"/>
+      <w:lvlText w:val=""/>
+      <w:lvlJc w:val="left"/>
+      <w:pPr>
+        <w:tabs>
+          <w:tab w:val="num" w:pos="2160"/>
+        </w:tabs>
+        <w:ind w:left="2160" w:hanging="360"/>
+      </w:pPr>
+      <w:rPr>
+        <w:rFonts w:ascii="Wingdings" w:hAnsi="Wingdings" w:hint="default"/>
+        <w:sz w:val="20"/>
+      </w:rPr>
+    </w:lvl>
+    <w:lvl w:ilvl="3" w:tentative="1">
+      <w:start w:val="1"/>
+      <w:numFmt w:val="bullet"/>
+      <w:lvlText w:val=""/>
+      <w:lvlJc w:val="left"/>
+      <w:pPr>
+        <w:tabs>
+          <w:tab w:val="num" w:pos="2880"/>
+        </w:tabs>
+        <w:ind w:left="2880" w:hanging="360"/>
+      </w:pPr>
+      <w:rPr>
+        <w:rFonts w:ascii="Wingdings" w:hAnsi="Wingdings" w:hint="default"/>
+        <w:sz w:val="20"/>
+      </w:rPr>
+    </w:lvl>
+    <w:lvl w:ilvl="4" w:tentative="1">
+      <w:start w:val="1"/>
+      <w:numFmt w:val="bullet"/>
+      <w:lvlText w:val=""/>
+      <w:lvlJc w:val="left"/>
+      <w:pPr>
+        <w:tabs>
+          <w:tab w:val="num" w:pos="3600"/>
+        </w:tabs>
+        <w:ind w:left="3600" w:hanging="360"/>
+      </w:pPr>
+      <w:rPr>
+        <w:rFonts w:ascii="Wingdings" w:hAnsi="Wingdings" w:hint="default"/>
+        <w:sz w:val="20"/>
+      </w:rPr>
+    </w:lvl>
+    <w:lvl w:ilvl="5" w:tentative="1">
+      <w:start w:val="1"/>
+      <w:numFmt w:val="bullet"/>
+      <w:lvlText w:val=""/>
+      <w:lvlJc w:val="left"/>
+      <w:pPr>
+        <w:tabs>
+          <w:tab w:val="num" w:pos="4320"/>
+        </w:tabs>
+        <w:ind w:left="4320" w:hanging="360"/>
+      </w:pPr>
+      <w:rPr>
+        <w:rFonts w:ascii="Wingdings" w:hAnsi="Wingdings" w:hint="default"/>
+        <w:sz w:val="20"/>
+      </w:rPr>
+    </w:lvl>
+    <w:lvl w:ilvl="6" w:tentative="1">
+      <w:start w:val="1"/>
+      <w:numFmt w:val="bullet"/>
+      <w:lvlText w:val=""/>
+      <w:lvlJc w:val="left"/>
+      <w:pPr>
+        <w:tabs>
+          <w:tab w:val="num" w:pos="5040"/>
+        </w:tabs>
+        <w:ind w:left="5040" w:hanging="360"/>
+      </w:pPr>
+      <w:rPr>
+        <w:rFonts w:ascii="Wingdings" w:hAnsi="Wingdings" w:hint="default"/>
+        <w:sz w:val="20"/>
+      </w:rPr>
+    </w:lvl>
+    <w:lvl w:ilvl="7" w:tentative="1">
+      <w:start w:val="1"/>
+      <w:numFmt w:val="bullet"/>
+      <w:lvlText w:val=""/>
+      <w:lvlJc w:val="left"/>
+      <w:pPr>
+        <w:tabs>
+          <w:tab w:val="num" w:pos="5760"/>
+        </w:tabs>
+        <w:ind w:left="5760" w:hanging="360"/>
+      </w:pPr>
+      <w:rPr>
+        <w:rFonts w:ascii="Wingdings" w:hAnsi="Wingdings" w:hint="default"/>
+        <w:sz w:val="20"/>
+      </w:rPr>
+    </w:lvl>
+    <w:lvl w:ilvl="8" w:tentative="1">
+      <w:start w:val="1"/>
+      <w:numFmt w:val="bullet"/>
+      <w:lvlText w:val=""/>
+      <w:lvlJc w:val="left"/>
+      <w:pPr>
+        <w:tabs>
+          <w:tab w:val="num" w:pos="6480"/>
+        </w:tabs>
+        <w:ind w:left="6480" w:hanging="360"/>
+      </w:pPr>
+      <w:rPr>
+        <w:rFonts w:ascii="Wingdings" w:hAnsi="Wingdings" w:hint="default"/>
+        <w:sz w:val="20"/>
+      </w:rPr>
+    </w:lvl>
+  </w:abstractNum>
+  <w:abstractNum w:abstractNumId="3" w15:restartNumberingAfterBreak="0">
+    <w:nsid w:val="799C2CAB"/>
+    <w:multiLevelType w:val="multilevel"/>
+    <w:tmpl w:val="9DCE649E"/>
+    <w:lvl w:ilvl="0">
+      <w:start w:val="1"/>
+      <w:numFmt w:val="bullet"/>
+      <w:lvlText w:val=""/>
+      <w:lvlJc w:val="left"/>
+      <w:pPr>
+        <w:tabs>
+          <w:tab w:val="num" w:pos="720"/>
+        </w:tabs>
+        <w:ind w:left="720" w:hanging="360"/>
+      </w:pPr>
+      <w:rPr>
+        <w:rFonts w:ascii="Symbol" w:hAnsi="Symbol" w:hint="default"/>
+        <w:sz w:val="20"/>
+      </w:rPr>
+    </w:lvl>
+    <w:lvl w:ilvl="1" w:tentative="1">
+      <w:start w:val="1"/>
+      <w:numFmt w:val="bullet"/>
+      <w:lvlText w:val="o"/>
+      <w:lvlJc w:val="left"/>
+      <w:pPr>
+        <w:tabs>
+          <w:tab w:val="num" w:pos="1440"/>
+        </w:tabs>
+        <w:ind w:left="1440" w:hanging="360"/>
+      </w:pPr>
+      <w:rPr>
+        <w:rFonts w:ascii="Courier New" w:hAnsi="Courier New" w:hint="default"/>
+        <w:sz w:val="20"/>
+      </w:rPr>
+    </w:lvl>
+    <w:lvl w:ilvl="2" w:tentative="1">
+      <w:start w:val="1"/>
+      <w:numFmt w:val="bullet"/>
+      <w:lvlText w:val=""/>
+      <w:lvlJc w:val="left"/>
+      <w:pPr>
+        <w:tabs>
+          <w:tab w:val="num" w:pos="2160"/>
+        </w:tabs>
+        <w:ind w:left="2160" w:hanging="360"/>
+      </w:pPr>
+      <w:rPr>
+        <w:rFonts w:ascii="Wingdings" w:hAnsi="Wingdings" w:hint="default"/>
+        <w:sz w:val="20"/>
+      </w:rPr>
+    </w:lvl>
+    <w:lvl w:ilvl="3" w:tentative="1">
+      <w:start w:val="1"/>
+      <w:numFmt w:val="bullet"/>
+      <w:lvlText w:val=""/>
+      <w:lvlJc w:val="left"/>
+      <w:pPr>
+        <w:tabs>
+          <w:tab w:val="num" w:pos="2880"/>
+        </w:tabs>
+        <w:ind w:left="2880" w:hanging="360"/>
+      </w:pPr>
+      <w:rPr>
+        <w:rFonts w:ascii="Wingdings" w:hAnsi="Wingdings" w:hint="default"/>
+        <w:sz w:val="20"/>
+      </w:rPr>
+    </w:lvl>
+    <w:lvl w:ilvl="4" w:tentative="1">
+      <w:start w:val="1"/>
+      <w:numFmt w:val="bullet"/>
+      <w:lvlText w:val=""/>
+      <w:lvlJc w:val="left"/>
+      <w:pPr>
+        <w:tabs>
+          <w:tab w:val="num" w:pos="3600"/>
+        </w:tabs>
+        <w:ind w:left="3600" w:hanging="360"/>
+      </w:pPr>
+      <w:rPr>
+        <w:rFonts w:ascii="Wingdings" w:hAnsi="Wingdings" w:hint="default"/>
+        <w:sz w:val="20"/>
+      </w:rPr>
+    </w:lvl>
+    <w:lvl w:ilvl="5" w:tentative="1">
+      <w:start w:val="1"/>
+      <w:numFmt w:val="bullet"/>
+      <w:lvlText w:val=""/>
+      <w:lvlJc w:val="left"/>
+      <w:pPr>
+        <w:tabs>
+          <w:tab w:val="num" w:pos="4320"/>
+        </w:tabs>
+        <w:ind w:left="4320" w:hanging="360"/>
+      </w:pPr>
+      <w:rPr>
+        <w:rFonts w:ascii="Wingdings" w:hAnsi="Wingdings" w:hint="default"/>
+        <w:sz w:val="20"/>
+      </w:rPr>
+    </w:lvl>
+    <w:lvl w:ilvl="6" w:tentative="1">
+      <w:start w:val="1"/>
+      <w:numFmt w:val="bullet"/>
+      <w:lvlText w:val=""/>
+      <w:lvlJc w:val="left"/>
+      <w:pPr>
+        <w:tabs>
+          <w:tab w:val="num" w:pos="5040"/>
+        </w:tabs>
+        <w:ind w:left="5040" w:hanging="360"/>
+      </w:pPr>
+      <w:rPr>
+        <w:rFonts w:ascii="Wingdings" w:hAnsi="Wingdings" w:hint="default"/>
+        <w:sz w:val="20"/>
+      </w:rPr>
+    </w:lvl>
+    <w:lvl w:ilvl="7" w:tentative="1">
+      <w:start w:val="1"/>
+      <w:numFmt w:val="bullet"/>
+      <w:lvlText w:val=""/>
+      <w:lvlJc w:val="left"/>
+      <w:pPr>
+        <w:tabs>
+          <w:tab w:val="num" w:pos="5760"/>
+        </w:tabs>
+        <w:ind w:left="5760" w:hanging="360"/>
+      </w:pPr>
+      <w:rPr>
+        <w:rFonts w:ascii="Wingdings" w:hAnsi="Wingdings" w:hint="default"/>
+        <w:sz w:val="20"/>
+      </w:rPr>
+    </w:lvl>
+    <w:lvl w:ilvl="8" w:tentative="1">
+      <w:start w:val="1"/>
+      <w:numFmt w:val="bullet"/>
+      <w:lvlText w:val=""/>
+      <w:lvlJc w:val="left"/>
+      <w:pPr>
+        <w:tabs>
+          <w:tab w:val="num" w:pos="6480"/>
+        </w:tabs>
+        <w:ind w:left="6480" w:hanging="360"/>
+      </w:pPr>
+      <w:rPr>
+        <w:rFonts w:ascii="Wingdings" w:hAnsi="Wingdings" w:hint="default"/>
+        <w:sz w:val="20"/>
+      </w:rPr>
+    </w:lvl>
+  </w:abstractNum>
   <w:num w:numId="1">
+    <w:abstractNumId w:val="1"/>
+  </w:num>
+  <w:num w:numId="2">
+    <w:abstractNumId w:val="2"/>
+  </w:num>
+  <w:num w:numId="3">
     <w:abstractNumId w:val="0"/>
+  </w:num>
+  <w:num w:numId="4">
+    <w:abstractNumId w:val="3"/>
   </w:num>
 </w:numbering>
 </file>
@@ -786,6 +2863,116 @@
       <w:contextualSpacing/>
     </w:pPr>
   </w:style>
+  <w:style w:type="paragraph" w:styleId="NormalWeb">
+    <w:name w:val="Normal (Web)"/>
+    <w:basedOn w:val="Normal"/>
+    <w:uiPriority w:val="99"/>
+    <w:unhideWhenUsed/>
+    <w:rsid w:val="001B7B0D"/>
+    <w:pPr>
+      <w:spacing w:before="100" w:beforeAutospacing="1" w:after="100" w:afterAutospacing="1" w:line="240" w:lineRule="auto"/>
+    </w:pPr>
+    <w:rPr>
+      <w:rFonts w:ascii="Times New Roman" w:eastAsia="Times New Roman" w:hAnsi="Times New Roman" w:cs="Times New Roman"/>
+      <w:sz w:val="24"/>
+      <w:szCs w:val="24"/>
+    </w:rPr>
+  </w:style>
+  <w:style w:type="character" w:styleId="Strong">
+    <w:name w:val="Strong"/>
+    <w:basedOn w:val="DefaultParagraphFont"/>
+    <w:uiPriority w:val="22"/>
+    <w:qFormat/>
+    <w:rsid w:val="001B7B0D"/>
+    <w:rPr>
+      <w:b/>
+      <w:bCs/>
+    </w:rPr>
+  </w:style>
+  <w:style w:type="character" w:styleId="HTMLCode">
+    <w:name w:val="HTML Code"/>
+    <w:basedOn w:val="DefaultParagraphFont"/>
+    <w:uiPriority w:val="99"/>
+    <w:semiHidden/>
+    <w:unhideWhenUsed/>
+    <w:rsid w:val="001B7B0D"/>
+    <w:rPr>
+      <w:rFonts w:ascii="Courier New" w:eastAsia="Times New Roman" w:hAnsi="Courier New" w:cs="Courier New"/>
+      <w:sz w:val="20"/>
+      <w:szCs w:val="20"/>
+    </w:rPr>
+  </w:style>
+  <w:style w:type="paragraph" w:styleId="HTMLPreformatted">
+    <w:name w:val="HTML Preformatted"/>
+    <w:basedOn w:val="Normal"/>
+    <w:link w:val="HTMLPreformattedChar"/>
+    <w:uiPriority w:val="99"/>
+    <w:semiHidden/>
+    <w:unhideWhenUsed/>
+    <w:rsid w:val="00FE216C"/>
+    <w:pPr>
+      <w:tabs>
+        <w:tab w:val="left" w:pos="916"/>
+        <w:tab w:val="left" w:pos="1832"/>
+        <w:tab w:val="left" w:pos="2748"/>
+        <w:tab w:val="left" w:pos="3664"/>
+        <w:tab w:val="left" w:pos="4580"/>
+        <w:tab w:val="left" w:pos="5496"/>
+        <w:tab w:val="left" w:pos="6412"/>
+        <w:tab w:val="left" w:pos="7328"/>
+        <w:tab w:val="left" w:pos="8244"/>
+        <w:tab w:val="left" w:pos="9160"/>
+        <w:tab w:val="left" w:pos="10076"/>
+        <w:tab w:val="left" w:pos="10992"/>
+        <w:tab w:val="left" w:pos="11908"/>
+        <w:tab w:val="left" w:pos="12824"/>
+        <w:tab w:val="left" w:pos="13740"/>
+        <w:tab w:val="left" w:pos="14656"/>
+      </w:tabs>
+      <w:spacing w:after="0" w:line="240" w:lineRule="auto"/>
+    </w:pPr>
+    <w:rPr>
+      <w:rFonts w:ascii="Courier New" w:eastAsia="Times New Roman" w:hAnsi="Courier New" w:cs="Courier New"/>
+      <w:sz w:val="20"/>
+      <w:szCs w:val="20"/>
+    </w:rPr>
+  </w:style>
+  <w:style w:type="character" w:customStyle="1" w:styleId="HTMLPreformattedChar">
+    <w:name w:val="HTML Preformatted Char"/>
+    <w:basedOn w:val="DefaultParagraphFont"/>
+    <w:link w:val="HTMLPreformatted"/>
+    <w:uiPriority w:val="99"/>
+    <w:semiHidden/>
+    <w:rsid w:val="00FE216C"/>
+    <w:rPr>
+      <w:rFonts w:ascii="Courier New" w:eastAsia="Times New Roman" w:hAnsi="Courier New" w:cs="Courier New"/>
+      <w:sz w:val="20"/>
+      <w:szCs w:val="20"/>
+    </w:rPr>
+  </w:style>
+  <w:style w:type="character" w:customStyle="1" w:styleId="token">
+    <w:name w:val="token"/>
+    <w:basedOn w:val="DefaultParagraphFont"/>
+    <w:rsid w:val="00FE216C"/>
+  </w:style>
+  <w:style w:type="character" w:customStyle="1" w:styleId="highlight">
+    <w:name w:val="highlight"/>
+    <w:basedOn w:val="DefaultParagraphFont"/>
+    <w:rsid w:val="00FE216C"/>
+  </w:style>
+  <w:style w:type="paragraph" w:customStyle="1" w:styleId="line">
+    <w:name w:val="line"/>
+    <w:basedOn w:val="Normal"/>
+    <w:rsid w:val="00DA486A"/>
+    <w:pPr>
+      <w:spacing w:before="100" w:beforeAutospacing="1" w:after="100" w:afterAutospacing="1" w:line="240" w:lineRule="auto"/>
+    </w:pPr>
+    <w:rPr>
+      <w:rFonts w:ascii="Times New Roman" w:eastAsia="Times New Roman" w:hAnsi="Times New Roman" w:cs="Times New Roman"/>
+      <w:sz w:val="24"/>
+      <w:szCs w:val="24"/>
+    </w:rPr>
+  </w:style>
 </w:styles>
 </file>
 

</xml_diff>

<commit_message>
added how to install postgresql on pi4 raspbian buster
</commit_message>
<xml_diff>
--- a/__notes__/postgreSQL/3-How To Set Up Logical Replication with PostgreSQL 12 on Ubuntu 20.04.docx
+++ b/__notes__/postgreSQL/3-How To Set Up Logical Replication with PostgreSQL 12 on Ubuntu 20.04.docx
@@ -265,13 +265,23 @@
         </w:rPr>
         <w:t>Two Ubuntu 18.04 servers, which we’ll name </w:t>
       </w:r>
+      <w:proofErr w:type="spellStart"/>
       <w:r>
         <w:rPr>
           <w:rStyle w:val="Strong"/>
           <w:rFonts w:ascii="Segoe UI" w:hAnsi="Segoe UI" w:cs="Segoe UI"/>
           <w:color w:val="333333"/>
         </w:rPr>
-        <w:t>db-master</w:t>
+        <w:t>db</w:t>
+      </w:r>
+      <w:proofErr w:type="spellEnd"/>
+      <w:r>
+        <w:rPr>
+          <w:rStyle w:val="Strong"/>
+          <w:rFonts w:ascii="Segoe UI" w:hAnsi="Segoe UI" w:cs="Segoe UI"/>
+          <w:color w:val="333333"/>
+        </w:rPr>
+        <w:t>-master</w:t>
       </w:r>
       <w:r>
         <w:rPr>
@@ -280,13 +290,23 @@
         </w:rPr>
         <w:t> and </w:t>
       </w:r>
+      <w:proofErr w:type="spellStart"/>
       <w:r>
         <w:rPr>
           <w:rStyle w:val="Strong"/>
           <w:rFonts w:ascii="Segoe UI" w:hAnsi="Segoe UI" w:cs="Segoe UI"/>
           <w:color w:val="333333"/>
         </w:rPr>
-        <w:t>db-replica</w:t>
+        <w:t>db</w:t>
+      </w:r>
+      <w:proofErr w:type="spellEnd"/>
+      <w:r>
+        <w:rPr>
+          <w:rStyle w:val="Strong"/>
+          <w:rFonts w:ascii="Segoe UI" w:hAnsi="Segoe UI" w:cs="Segoe UI"/>
+          <w:color w:val="333333"/>
+        </w:rPr>
+        <w:t>-replica</w:t>
       </w:r>
       <w:r>
         <w:rPr>
@@ -371,7 +391,25 @@
             <w:rFonts w:ascii="Segoe UI" w:hAnsi="Segoe UI" w:cs="Segoe UI"/>
             <w:color w:val="000000"/>
           </w:rPr>
-          <w:t>How To Install and Use PostgreSQL on Ubuntu 18.04</w:t>
+          <w:t xml:space="preserve">How </w:t>
+        </w:r>
+        <w:proofErr w:type="gramStart"/>
+        <w:r>
+          <w:rPr>
+            <w:rStyle w:val="Hyperlink"/>
+            <w:rFonts w:ascii="Segoe UI" w:hAnsi="Segoe UI" w:cs="Segoe UI"/>
+            <w:color w:val="000000"/>
+          </w:rPr>
+          <w:t>To</w:t>
+        </w:r>
+        <w:proofErr w:type="gramEnd"/>
+        <w:r>
+          <w:rPr>
+            <w:rStyle w:val="Hyperlink"/>
+            <w:rFonts w:ascii="Segoe UI" w:hAnsi="Segoe UI" w:cs="Segoe UI"/>
+            <w:color w:val="000000"/>
+          </w:rPr>
+          <w:t xml:space="preserve"> Install and Use PostgreSQL on Ubuntu 18.04</w:t>
         </w:r>
       </w:hyperlink>
       <w:r>
@@ -425,13 +463,23 @@
         </w:rPr>
         <w:t>There are several configuration settings you will need to modify to enable logical replication between your servers. First, you’ll configure Postgres to listen on the private network interface instead of the public one, as exposing data over the public network is a security risk. Then you’ll configure the appropriate settings to allow replication to </w:t>
       </w:r>
+      <w:proofErr w:type="spellStart"/>
       <w:r>
         <w:rPr>
           <w:rStyle w:val="Strong"/>
           <w:rFonts w:ascii="Segoe UI" w:eastAsiaTheme="majorEastAsia" w:hAnsi="Segoe UI" w:cs="Segoe UI"/>
           <w:color w:val="333333"/>
         </w:rPr>
-        <w:t>db-replica</w:t>
+        <w:t>db</w:t>
+      </w:r>
+      <w:proofErr w:type="spellEnd"/>
+      <w:r>
+        <w:rPr>
+          <w:rStyle w:val="Strong"/>
+          <w:rFonts w:ascii="Segoe UI" w:eastAsiaTheme="majorEastAsia" w:hAnsi="Segoe UI" w:cs="Segoe UI"/>
+          <w:color w:val="333333"/>
+        </w:rPr>
+        <w:t>-replica</w:t>
       </w:r>
       <w:r>
         <w:rPr>
@@ -458,13 +506,23 @@
         </w:rPr>
         <w:t>On </w:t>
       </w:r>
+      <w:proofErr w:type="spellStart"/>
       <w:r>
         <w:rPr>
           <w:rStyle w:val="Strong"/>
           <w:rFonts w:ascii="Segoe UI" w:eastAsiaTheme="majorEastAsia" w:hAnsi="Segoe UI" w:cs="Segoe UI"/>
           <w:color w:val="333333"/>
         </w:rPr>
-        <w:t>db-master</w:t>
+        <w:t>db</w:t>
+      </w:r>
+      <w:proofErr w:type="spellEnd"/>
+      <w:r>
+        <w:rPr>
+          <w:rStyle w:val="Strong"/>
+          <w:rFonts w:ascii="Segoe UI" w:eastAsiaTheme="majorEastAsia" w:hAnsi="Segoe UI" w:cs="Segoe UI"/>
+          <w:color w:val="333333"/>
+        </w:rPr>
+        <w:t>-master</w:t>
       </w:r>
       <w:r>
         <w:rPr>
@@ -482,8 +540,9 @@
           <w:szCs w:val="23"/>
           <w:shd w:val="clear" w:color="auto" w:fill="F2F2F2"/>
         </w:rPr>
-        <w:t>/etc/postgresql/1</w:t>
-      </w:r>
+        <w:t>/</w:t>
+      </w:r>
+      <w:proofErr w:type="spellStart"/>
       <w:r>
         <w:rPr>
           <w:rStyle w:val="HTMLCode"/>
@@ -493,8 +552,9 @@
           <w:szCs w:val="23"/>
           <w:shd w:val="clear" w:color="auto" w:fill="F2F2F2"/>
         </w:rPr>
-        <w:t>2</w:t>
-      </w:r>
+        <w:t>etc</w:t>
+      </w:r>
+      <w:proofErr w:type="spellEnd"/>
       <w:r>
         <w:rPr>
           <w:rStyle w:val="HTMLCode"/>
@@ -504,8 +564,43 @@
           <w:szCs w:val="23"/>
           <w:shd w:val="clear" w:color="auto" w:fill="F2F2F2"/>
         </w:rPr>
-        <w:t>/main/postgresql.conf</w:t>
-      </w:r>
+        <w:t>/postgresql/1</w:t>
+      </w:r>
+      <w:r>
+        <w:rPr>
+          <w:rStyle w:val="HTMLCode"/>
+          <w:rFonts w:ascii="Consolas" w:eastAsiaTheme="majorEastAsia" w:hAnsi="Consolas"/>
+          <w:color w:val="545454"/>
+          <w:sz w:val="23"/>
+          <w:szCs w:val="23"/>
+          <w:shd w:val="clear" w:color="auto" w:fill="F2F2F2"/>
+        </w:rPr>
+        <w:t>2</w:t>
+      </w:r>
+      <w:r>
+        <w:rPr>
+          <w:rStyle w:val="HTMLCode"/>
+          <w:rFonts w:ascii="Consolas" w:eastAsiaTheme="majorEastAsia" w:hAnsi="Consolas"/>
+          <w:color w:val="545454"/>
+          <w:sz w:val="23"/>
+          <w:szCs w:val="23"/>
+          <w:shd w:val="clear" w:color="auto" w:fill="F2F2F2"/>
+        </w:rPr>
+        <w:t>/main/</w:t>
+      </w:r>
+      <w:proofErr w:type="spellStart"/>
+      <w:r>
+        <w:rPr>
+          <w:rStyle w:val="HTMLCode"/>
+          <w:rFonts w:ascii="Consolas" w:eastAsiaTheme="majorEastAsia" w:hAnsi="Consolas"/>
+          <w:color w:val="545454"/>
+          <w:sz w:val="23"/>
+          <w:szCs w:val="23"/>
+          <w:shd w:val="clear" w:color="auto" w:fill="F2F2F2"/>
+        </w:rPr>
+        <w:t>postgresql.conf</w:t>
+      </w:r>
+      <w:proofErr w:type="spellEnd"/>
       <w:r>
         <w:rPr>
           <w:rFonts w:ascii="Segoe UI" w:hAnsi="Segoe UI" w:cs="Segoe UI"/>
@@ -530,7 +625,23 @@
           <w:color w:val="333333"/>
         </w:rPr>
         <w:lastRenderedPageBreak/>
-        <w:t>$ sudo vi /etc/postgresql/12/main/postgresql</w:t>
+        <w:t>$ sudo vi /</w:t>
+      </w:r>
+      <w:proofErr w:type="spellStart"/>
+      <w:r>
+        <w:rPr>
+          <w:rFonts w:ascii="Segoe UI" w:hAnsi="Segoe UI" w:cs="Segoe UI"/>
+          <w:color w:val="333333"/>
+        </w:rPr>
+        <w:t>etc</w:t>
+      </w:r>
+      <w:proofErr w:type="spellEnd"/>
+      <w:r>
+        <w:rPr>
+          <w:rFonts w:ascii="Segoe UI" w:hAnsi="Segoe UI" w:cs="Segoe UI"/>
+          <w:color w:val="333333"/>
+        </w:rPr>
+        <w:t>/postgresql/12/main/postgresql</w:t>
       </w:r>
     </w:p>
     <w:p>
@@ -746,13 +857,23 @@
           <w:color w:val="545454"/>
         </w:rPr>
       </w:pPr>
+      <w:proofErr w:type="spellStart"/>
       <w:r>
         <w:rPr>
           <w:rStyle w:val="HTMLCode"/>
           <w:rFonts w:ascii="Consolas" w:eastAsiaTheme="majorEastAsia" w:hAnsi="Consolas"/>
           <w:color w:val="545454"/>
         </w:rPr>
-        <w:t xml:space="preserve">listen_addresses </w:t>
+        <w:t>listen_addresses</w:t>
+      </w:r>
+      <w:proofErr w:type="spellEnd"/>
+      <w:r>
+        <w:rPr>
+          <w:rStyle w:val="HTMLCode"/>
+          <w:rFonts w:ascii="Consolas" w:eastAsiaTheme="majorEastAsia" w:hAnsi="Consolas"/>
+          <w:color w:val="545454"/>
+        </w:rPr>
+        <w:t xml:space="preserve"> </w:t>
       </w:r>
       <w:r>
         <w:rPr>
@@ -778,6 +899,7 @@
         </w:rPr>
         <w:t xml:space="preserve">'localhost, </w:t>
       </w:r>
+      <w:proofErr w:type="spellStart"/>
       <w:r>
         <w:rPr>
           <w:rStyle w:val="highlight"/>
@@ -786,6 +908,7 @@
         </w:rPr>
         <w:t>db_master_private_ip_address</w:t>
       </w:r>
+      <w:proofErr w:type="spellEnd"/>
       <w:r>
         <w:rPr>
           <w:rStyle w:val="token"/>
@@ -841,6 +964,7 @@
         </w:rPr>
         <w:t>This makes </w:t>
       </w:r>
+      <w:proofErr w:type="spellStart"/>
       <w:r>
         <w:rPr>
           <w:rStyle w:val="Strong"/>
@@ -848,7 +972,17 @@
           <w:color w:val="333333"/>
           <w:shd w:val="clear" w:color="auto" w:fill="FFFFFF"/>
         </w:rPr>
-        <w:t>db-master</w:t>
+        <w:t>db</w:t>
+      </w:r>
+      <w:proofErr w:type="spellEnd"/>
+      <w:r>
+        <w:rPr>
+          <w:rStyle w:val="Strong"/>
+          <w:rFonts w:ascii="Segoe UI" w:hAnsi="Segoe UI" w:cs="Segoe UI"/>
+          <w:color w:val="333333"/>
+          <w:shd w:val="clear" w:color="auto" w:fill="FFFFFF"/>
+        </w:rPr>
+        <w:t>-master</w:t>
       </w:r>
       <w:r>
         <w:rPr>
@@ -911,8 +1045,39 @@
           <w:sz w:val="21"/>
           <w:szCs w:val="21"/>
         </w:rPr>
-        <w:t>/etc/postgresql/10/main/postgresql.conf</w:t>
-      </w:r>
+        <w:t>/</w:t>
+      </w:r>
+      <w:proofErr w:type="spellStart"/>
+      <w:r>
+        <w:rPr>
+          <w:rFonts w:ascii="Segoe UI" w:eastAsia="Times New Roman" w:hAnsi="Segoe UI" w:cs="Segoe UI"/>
+          <w:color w:val="323232"/>
+          <w:sz w:val="21"/>
+          <w:szCs w:val="21"/>
+        </w:rPr>
+        <w:t>etc</w:t>
+      </w:r>
+      <w:proofErr w:type="spellEnd"/>
+      <w:r>
+        <w:rPr>
+          <w:rFonts w:ascii="Segoe UI" w:eastAsia="Times New Roman" w:hAnsi="Segoe UI" w:cs="Segoe UI"/>
+          <w:color w:val="323232"/>
+          <w:sz w:val="21"/>
+          <w:szCs w:val="21"/>
+        </w:rPr>
+        <w:t>/postgresql/10/main/</w:t>
+      </w:r>
+      <w:proofErr w:type="spellStart"/>
+      <w:r>
+        <w:rPr>
+          <w:rFonts w:ascii="Segoe UI" w:eastAsia="Times New Roman" w:hAnsi="Segoe UI" w:cs="Segoe UI"/>
+          <w:color w:val="323232"/>
+          <w:sz w:val="21"/>
+          <w:szCs w:val="21"/>
+        </w:rPr>
+        <w:t>postgresql.conf</w:t>
+      </w:r>
+      <w:proofErr w:type="spellEnd"/>
     </w:p>
     <w:p>
       <w:pPr>
@@ -1151,8 +1316,39 @@
           <w:sz w:val="21"/>
           <w:szCs w:val="21"/>
         </w:rPr>
-        <w:t>/etc/postgresql/10/main/postgresql.conf</w:t>
-      </w:r>
+        <w:t>/</w:t>
+      </w:r>
+      <w:proofErr w:type="spellStart"/>
+      <w:r>
+        <w:rPr>
+          <w:rFonts w:ascii="Segoe UI" w:eastAsia="Times New Roman" w:hAnsi="Segoe UI" w:cs="Segoe UI"/>
+          <w:color w:val="323232"/>
+          <w:sz w:val="21"/>
+          <w:szCs w:val="21"/>
+        </w:rPr>
+        <w:t>etc</w:t>
+      </w:r>
+      <w:proofErr w:type="spellEnd"/>
+      <w:r>
+        <w:rPr>
+          <w:rFonts w:ascii="Segoe UI" w:eastAsia="Times New Roman" w:hAnsi="Segoe UI" w:cs="Segoe UI"/>
+          <w:color w:val="323232"/>
+          <w:sz w:val="21"/>
+          <w:szCs w:val="21"/>
+        </w:rPr>
+        <w:t>/postgresql/10/main/</w:t>
+      </w:r>
+      <w:proofErr w:type="spellStart"/>
+      <w:r>
+        <w:rPr>
+          <w:rFonts w:ascii="Segoe UI" w:eastAsia="Times New Roman" w:hAnsi="Segoe UI" w:cs="Segoe UI"/>
+          <w:color w:val="323232"/>
+          <w:sz w:val="21"/>
+          <w:szCs w:val="21"/>
+        </w:rPr>
+        <w:t>postgresql.conf</w:t>
+      </w:r>
+      <w:proofErr w:type="spellEnd"/>
     </w:p>
     <w:p>
       <w:pPr>
@@ -1231,6 +1427,7 @@
           <w:szCs w:val="20"/>
         </w:rPr>
       </w:pPr>
+      <w:proofErr w:type="spellStart"/>
       <w:r>
         <w:rPr>
           <w:rFonts w:ascii="Consolas" w:eastAsia="Times New Roman" w:hAnsi="Consolas" w:cs="Courier New"/>
@@ -1238,7 +1435,17 @@
           <w:sz w:val="20"/>
           <w:szCs w:val="20"/>
         </w:rPr>
-        <w:t xml:space="preserve">wal_level </w:t>
+        <w:t>wal_level</w:t>
+      </w:r>
+      <w:proofErr w:type="spellEnd"/>
+      <w:r>
+        <w:rPr>
+          <w:rFonts w:ascii="Consolas" w:eastAsia="Times New Roman" w:hAnsi="Consolas" w:cs="Courier New"/>
+          <w:color w:val="545454"/>
+          <w:sz w:val="20"/>
+          <w:szCs w:val="20"/>
+        </w:rPr>
+        <w:t xml:space="preserve"> </w:t>
       </w:r>
       <w:r>
         <w:rPr>
@@ -1390,6 +1597,7 @@
         </w:rPr>
         <w:t>Next, let’s set our firewall rules to allow traffic from </w:t>
       </w:r>
+      <w:proofErr w:type="spellStart"/>
       <w:r>
         <w:rPr>
           <w:rFonts w:ascii="Segoe UI" w:eastAsia="Times New Roman" w:hAnsi="Segoe UI" w:cs="Segoe UI"/>
@@ -1399,7 +1607,19 @@
           <w:sz w:val="24"/>
           <w:szCs w:val="24"/>
         </w:rPr>
-        <w:t>db-replica</w:t>
+        <w:t>db</w:t>
+      </w:r>
+      <w:proofErr w:type="spellEnd"/>
+      <w:r>
+        <w:rPr>
+          <w:rFonts w:ascii="Segoe UI" w:eastAsia="Times New Roman" w:hAnsi="Segoe UI" w:cs="Segoe UI"/>
+          <w:b/>
+          <w:bCs/>
+          <w:color w:val="333333"/>
+          <w:sz w:val="24"/>
+          <w:szCs w:val="24"/>
+        </w:rPr>
+        <w:t>-replica</w:t>
       </w:r>
       <w:r>
         <w:rPr>
@@ -1429,6 +1649,7 @@
         </w:rPr>
         <w:t> on </w:t>
       </w:r>
+      <w:proofErr w:type="spellStart"/>
       <w:r>
         <w:rPr>
           <w:rFonts w:ascii="Segoe UI" w:eastAsia="Times New Roman" w:hAnsi="Segoe UI" w:cs="Segoe UI"/>
@@ -1438,7 +1659,19 @@
           <w:sz w:val="24"/>
           <w:szCs w:val="24"/>
         </w:rPr>
-        <w:t>db-master</w:t>
+        <w:t>db</w:t>
+      </w:r>
+      <w:proofErr w:type="spellEnd"/>
+      <w:r>
+        <w:rPr>
+          <w:rFonts w:ascii="Segoe UI" w:eastAsia="Times New Roman" w:hAnsi="Segoe UI" w:cs="Segoe UI"/>
+          <w:b/>
+          <w:bCs/>
+          <w:color w:val="333333"/>
+          <w:sz w:val="24"/>
+          <w:szCs w:val="24"/>
+        </w:rPr>
+        <w:t>-master</w:t>
       </w:r>
       <w:r>
         <w:rPr>
@@ -1501,7 +1734,47 @@
           <w:sz w:val="21"/>
           <w:szCs w:val="21"/>
         </w:rPr>
-        <w:t xml:space="preserve"> ufw allow from db_replica_private_ip_address to any port </w:t>
+        <w:t xml:space="preserve"> </w:t>
+      </w:r>
+      <w:proofErr w:type="spellStart"/>
+      <w:r>
+        <w:rPr>
+          <w:rFonts w:ascii="Consolas" w:eastAsia="Times New Roman" w:hAnsi="Consolas" w:cs="Courier New"/>
+          <w:color w:val="545454"/>
+          <w:sz w:val="21"/>
+          <w:szCs w:val="21"/>
+        </w:rPr>
+        <w:t>ufw</w:t>
+      </w:r>
+      <w:proofErr w:type="spellEnd"/>
+      <w:r>
+        <w:rPr>
+          <w:rFonts w:ascii="Consolas" w:eastAsia="Times New Roman" w:hAnsi="Consolas" w:cs="Courier New"/>
+          <w:color w:val="545454"/>
+          <w:sz w:val="21"/>
+          <w:szCs w:val="21"/>
+        </w:rPr>
+        <w:t xml:space="preserve"> allow from </w:t>
+      </w:r>
+      <w:proofErr w:type="spellStart"/>
+      <w:r>
+        <w:rPr>
+          <w:rFonts w:ascii="Consolas" w:eastAsia="Times New Roman" w:hAnsi="Consolas" w:cs="Courier New"/>
+          <w:color w:val="545454"/>
+          <w:sz w:val="21"/>
+          <w:szCs w:val="21"/>
+        </w:rPr>
+        <w:t>db_replica_private_ip_address</w:t>
+      </w:r>
+      <w:proofErr w:type="spellEnd"/>
+      <w:r>
+        <w:rPr>
+          <w:rFonts w:ascii="Consolas" w:eastAsia="Times New Roman" w:hAnsi="Consolas" w:cs="Courier New"/>
+          <w:color w:val="545454"/>
+          <w:sz w:val="21"/>
+          <w:szCs w:val="21"/>
+        </w:rPr>
+        <w:t xml:space="preserve"> to any port </w:t>
       </w:r>
       <w:r>
         <w:rPr>
@@ -1643,7 +1916,27 @@
           <w:sz w:val="21"/>
           <w:szCs w:val="21"/>
         </w:rPr>
-        <w:t xml:space="preserve"> systemctl restart postgresql</w:t>
+        <w:t xml:space="preserve"> </w:t>
+      </w:r>
+      <w:proofErr w:type="spellStart"/>
+      <w:r>
+        <w:rPr>
+          <w:rFonts w:ascii="Consolas" w:eastAsia="Times New Roman" w:hAnsi="Consolas" w:cs="Courier New"/>
+          <w:color w:val="545454"/>
+          <w:sz w:val="21"/>
+          <w:szCs w:val="21"/>
+        </w:rPr>
+        <w:t>systemctl</w:t>
+      </w:r>
+      <w:proofErr w:type="spellEnd"/>
+      <w:r>
+        <w:rPr>
+          <w:rFonts w:ascii="Consolas" w:eastAsia="Times New Roman" w:hAnsi="Consolas" w:cs="Courier New"/>
+          <w:color w:val="545454"/>
+          <w:sz w:val="21"/>
+          <w:szCs w:val="21"/>
+        </w:rPr>
+        <w:t xml:space="preserve"> restart postgresql</w:t>
       </w:r>
     </w:p>
     <w:p>
@@ -1735,6 +2028,665 @@
           <w:szCs w:val="24"/>
         </w:rPr>
       </w:pPr>
+    </w:p>
+    <w:p>
+      <w:pPr>
+        <w:pStyle w:val="Heading2"/>
+        <w:shd w:val="clear" w:color="auto" w:fill="FFFFFF"/>
+        <w:spacing w:before="450" w:after="150"/>
+        <w:rPr>
+          <w:rFonts w:ascii="Segoe UI" w:hAnsi="Segoe UI" w:cs="Segoe UI"/>
+          <w:color w:val="323232"/>
+          <w:spacing w:val="-8"/>
+          <w:sz w:val="39"/>
+          <w:szCs w:val="39"/>
+        </w:rPr>
+      </w:pPr>
+      <w:r>
+        <w:rPr>
+          <w:rFonts w:ascii="Segoe UI" w:hAnsi="Segoe UI" w:cs="Segoe UI"/>
+          <w:b/>
+          <w:bCs/>
+          <w:color w:val="323232"/>
+          <w:spacing w:val="-8"/>
+          <w:sz w:val="39"/>
+          <w:szCs w:val="39"/>
+        </w:rPr>
+        <w:t>Step 2 — Setting Up a Database, User Role, and Table</w:t>
+      </w:r>
+    </w:p>
+    <w:p>
+      <w:pPr>
+        <w:pStyle w:val="NormalWeb"/>
+        <w:shd w:val="clear" w:color="auto" w:fill="FFFFFF"/>
+        <w:spacing w:before="0" w:beforeAutospacing="0" w:after="0" w:afterAutospacing="0"/>
+        <w:rPr>
+          <w:rFonts w:ascii="Segoe UI" w:hAnsi="Segoe UI" w:cs="Segoe UI"/>
+          <w:color w:val="333333"/>
+        </w:rPr>
+      </w:pPr>
+      <w:r>
+        <w:rPr>
+          <w:rFonts w:ascii="Segoe UI" w:hAnsi="Segoe UI" w:cs="Segoe UI"/>
+          <w:color w:val="333333"/>
+        </w:rPr>
+        <w:t>To test the functionality of your replication settings, let’s create a database, table, and user role. You will create an </w:t>
+      </w:r>
+      <w:r>
+        <w:rPr>
+          <w:rStyle w:val="highlight"/>
+          <w:rFonts w:ascii="Consolas" w:eastAsiaTheme="majorEastAsia" w:hAnsi="Consolas" w:cs="Courier New"/>
+          <w:color w:val="545454"/>
+          <w:sz w:val="23"/>
+          <w:szCs w:val="23"/>
+          <w:shd w:val="clear" w:color="auto" w:fill="F2F2F2"/>
+        </w:rPr>
+        <w:t>example</w:t>
+      </w:r>
+      <w:r>
+        <w:rPr>
+          <w:rFonts w:ascii="Segoe UI" w:hAnsi="Segoe UI" w:cs="Segoe UI"/>
+          <w:color w:val="333333"/>
+        </w:rPr>
+        <w:t> database with a sample table, which you can then use to test logical replication between your servers. You will also create a dedicated user and assign them privileges over both the database and the table.</w:t>
+      </w:r>
+    </w:p>
+    <w:p>
+      <w:pPr>
+        <w:pStyle w:val="NormalWeb"/>
+        <w:shd w:val="clear" w:color="auto" w:fill="FFFFFF"/>
+        <w:spacing w:before="0" w:beforeAutospacing="0" w:after="330" w:afterAutospacing="0"/>
+        <w:rPr>
+          <w:rFonts w:ascii="Segoe UI" w:hAnsi="Segoe UI" w:cs="Segoe UI"/>
+          <w:color w:val="333333"/>
+        </w:rPr>
+      </w:pPr>
+      <w:r>
+        <w:rPr>
+          <w:rFonts w:ascii="Segoe UI" w:hAnsi="Segoe UI" w:cs="Segoe UI"/>
+          <w:color w:val="333333"/>
+        </w:rPr>
+        <w:t>First, open the </w:t>
+      </w:r>
+      <w:proofErr w:type="spellStart"/>
+      <w:r>
+        <w:rPr>
+          <w:rFonts w:ascii="Segoe UI" w:hAnsi="Segoe UI" w:cs="Segoe UI"/>
+          <w:color w:val="333333"/>
+        </w:rPr>
+        <w:fldChar w:fldCharType="begin"/>
+      </w:r>
+      <w:r>
+        <w:rPr>
+          <w:rFonts w:ascii="Segoe UI" w:hAnsi="Segoe UI" w:cs="Segoe UI"/>
+          <w:color w:val="333333"/>
+        </w:rPr>
+        <w:instrText xml:space="preserve"> HYPERLINK "https://www.digitalocean.com/community/tutorials/how-to-install-and-use-postgresql-on-ubuntu-18-04" \l "using-postgresql-roles-and-databases" </w:instrText>
+      </w:r>
+      <w:r>
+        <w:rPr>
+          <w:rFonts w:ascii="Segoe UI" w:hAnsi="Segoe UI" w:cs="Segoe UI"/>
+          <w:color w:val="333333"/>
+        </w:rPr>
+        <w:fldChar w:fldCharType="separate"/>
+      </w:r>
+      <w:r>
+        <w:rPr>
+          <w:rStyle w:val="HTMLCode"/>
+          <w:rFonts w:ascii="Consolas" w:eastAsiaTheme="majorEastAsia" w:hAnsi="Consolas"/>
+          <w:color w:val="545454"/>
+          <w:sz w:val="23"/>
+          <w:szCs w:val="23"/>
+          <w:shd w:val="clear" w:color="auto" w:fill="F2F2F2"/>
+        </w:rPr>
+        <w:t>psql</w:t>
+      </w:r>
+      <w:proofErr w:type="spellEnd"/>
+      <w:r>
+        <w:rPr>
+          <w:rStyle w:val="Hyperlink"/>
+          <w:rFonts w:ascii="Segoe UI" w:hAnsi="Segoe UI" w:cs="Segoe UI"/>
+          <w:color w:val="000000"/>
+          <w:u w:val="none"/>
+        </w:rPr>
+        <w:t> prompt</w:t>
+      </w:r>
+      <w:r>
+        <w:rPr>
+          <w:rFonts w:ascii="Segoe UI" w:hAnsi="Segoe UI" w:cs="Segoe UI"/>
+          <w:color w:val="333333"/>
+        </w:rPr>
+        <w:fldChar w:fldCharType="end"/>
+      </w:r>
+      <w:r>
+        <w:rPr>
+          <w:rFonts w:ascii="Segoe UI" w:hAnsi="Segoe UI" w:cs="Segoe UI"/>
+          <w:color w:val="333333"/>
+        </w:rPr>
+        <w:t> as the </w:t>
+      </w:r>
+      <w:proofErr w:type="spellStart"/>
+      <w:r>
+        <w:rPr>
+          <w:rStyle w:val="Strong"/>
+          <w:rFonts w:ascii="Segoe UI" w:hAnsi="Segoe UI" w:cs="Segoe UI"/>
+          <w:color w:val="333333"/>
+        </w:rPr>
+        <w:t>postgres</w:t>
+      </w:r>
+      <w:proofErr w:type="spellEnd"/>
+      <w:r>
+        <w:rPr>
+          <w:rFonts w:ascii="Segoe UI" w:hAnsi="Segoe UI" w:cs="Segoe UI"/>
+          <w:color w:val="333333"/>
+        </w:rPr>
+        <w:t> user with the following command on both </w:t>
+      </w:r>
+      <w:proofErr w:type="spellStart"/>
+      <w:r>
+        <w:rPr>
+          <w:rStyle w:val="Strong"/>
+          <w:rFonts w:ascii="Segoe UI" w:hAnsi="Segoe UI" w:cs="Segoe UI"/>
+          <w:color w:val="333333"/>
+        </w:rPr>
+        <w:t>db</w:t>
+      </w:r>
+      <w:proofErr w:type="spellEnd"/>
+      <w:r>
+        <w:rPr>
+          <w:rStyle w:val="Strong"/>
+          <w:rFonts w:ascii="Segoe UI" w:hAnsi="Segoe UI" w:cs="Segoe UI"/>
+          <w:color w:val="333333"/>
+        </w:rPr>
+        <w:t>-master</w:t>
+      </w:r>
+      <w:r>
+        <w:rPr>
+          <w:rFonts w:ascii="Segoe UI" w:hAnsi="Segoe UI" w:cs="Segoe UI"/>
+          <w:color w:val="333333"/>
+        </w:rPr>
+        <w:t> and </w:t>
+      </w:r>
+      <w:proofErr w:type="spellStart"/>
+      <w:r>
+        <w:rPr>
+          <w:rStyle w:val="Strong"/>
+          <w:rFonts w:ascii="Segoe UI" w:hAnsi="Segoe UI" w:cs="Segoe UI"/>
+          <w:color w:val="333333"/>
+        </w:rPr>
+        <w:t>db</w:t>
+      </w:r>
+      <w:proofErr w:type="spellEnd"/>
+      <w:r>
+        <w:rPr>
+          <w:rStyle w:val="Strong"/>
+          <w:rFonts w:ascii="Segoe UI" w:hAnsi="Segoe UI" w:cs="Segoe UI"/>
+          <w:color w:val="333333"/>
+        </w:rPr>
+        <w:t>-replica</w:t>
+      </w:r>
+      <w:r>
+        <w:rPr>
+          <w:rFonts w:ascii="Segoe UI" w:hAnsi="Segoe UI" w:cs="Segoe UI"/>
+          <w:color w:val="333333"/>
+        </w:rPr>
+        <w:t>:</w:t>
+      </w:r>
+    </w:p>
+    <w:p>
+      <w:pPr>
+        <w:pStyle w:val="line"/>
+        <w:numPr>
+          <w:ilvl w:val="0"/>
+          <w:numId w:val="5"/>
+        </w:numPr>
+        <w:shd w:val="clear" w:color="auto" w:fill="F2F2F2"/>
+        <w:tabs>
+          <w:tab w:val="clear" w:pos="720"/>
+          <w:tab w:val="left" w:pos="916"/>
+          <w:tab w:val="left" w:pos="1832"/>
+          <w:tab w:val="left" w:pos="2748"/>
+          <w:tab w:val="left" w:pos="3664"/>
+          <w:tab w:val="left" w:pos="4580"/>
+          <w:tab w:val="left" w:pos="5496"/>
+          <w:tab w:val="left" w:pos="6412"/>
+          <w:tab w:val="left" w:pos="7328"/>
+          <w:tab w:val="left" w:pos="8244"/>
+          <w:tab w:val="left" w:pos="9160"/>
+          <w:tab w:val="left" w:pos="10076"/>
+          <w:tab w:val="left" w:pos="10992"/>
+          <w:tab w:val="left" w:pos="11908"/>
+          <w:tab w:val="left" w:pos="12824"/>
+          <w:tab w:val="left" w:pos="13740"/>
+          <w:tab w:val="left" w:pos="14656"/>
+        </w:tabs>
+        <w:spacing w:before="0" w:beforeAutospacing="0" w:after="0" w:afterAutospacing="0" w:line="336" w:lineRule="atLeast"/>
+        <w:ind w:left="645"/>
+        <w:rPr>
+          <w:rFonts w:ascii="Consolas" w:hAnsi="Consolas" w:cs="Courier New"/>
+          <w:color w:val="545454"/>
+          <w:sz w:val="21"/>
+          <w:szCs w:val="21"/>
+        </w:rPr>
+      </w:pPr>
+      <w:r>
+        <w:rPr>
+          <w:rStyle w:val="token"/>
+          <w:rFonts w:ascii="Consolas" w:hAnsi="Consolas" w:cs="Courier New"/>
+          <w:color w:val="E0276A"/>
+          <w:sz w:val="20"/>
+          <w:szCs w:val="20"/>
+        </w:rPr>
+        <w:t>sudo</w:t>
+      </w:r>
+      <w:r>
+        <w:rPr>
+          <w:rFonts w:ascii="Consolas" w:hAnsi="Consolas" w:cs="Courier New"/>
+          <w:color w:val="545454"/>
+          <w:sz w:val="21"/>
+          <w:szCs w:val="21"/>
+        </w:rPr>
+        <w:t xml:space="preserve"> -u </w:t>
+      </w:r>
+      <w:proofErr w:type="spellStart"/>
+      <w:r>
+        <w:rPr>
+          <w:rFonts w:ascii="Consolas" w:hAnsi="Consolas" w:cs="Courier New"/>
+          <w:color w:val="545454"/>
+          <w:sz w:val="21"/>
+          <w:szCs w:val="21"/>
+        </w:rPr>
+        <w:t>postgres</w:t>
+      </w:r>
+      <w:proofErr w:type="spellEnd"/>
+      <w:r>
+        <w:rPr>
+          <w:rFonts w:ascii="Consolas" w:hAnsi="Consolas" w:cs="Courier New"/>
+          <w:color w:val="545454"/>
+          <w:sz w:val="21"/>
+          <w:szCs w:val="21"/>
+        </w:rPr>
+        <w:t xml:space="preserve"> </w:t>
+      </w:r>
+      <w:proofErr w:type="spellStart"/>
+      <w:r>
+        <w:rPr>
+          <w:rFonts w:ascii="Consolas" w:hAnsi="Consolas" w:cs="Courier New"/>
+          <w:color w:val="545454"/>
+          <w:sz w:val="21"/>
+          <w:szCs w:val="21"/>
+        </w:rPr>
+        <w:t>psql</w:t>
+      </w:r>
+      <w:proofErr w:type="spellEnd"/>
+    </w:p>
+    <w:p>
+      <w:pPr>
+        <w:shd w:val="clear" w:color="auto" w:fill="FFFFFF"/>
+        <w:rPr>
+          <w:rFonts w:ascii="Segoe UI" w:hAnsi="Segoe UI" w:cs="Segoe UI"/>
+          <w:color w:val="333333"/>
+          <w:sz w:val="24"/>
+          <w:szCs w:val="24"/>
+        </w:rPr>
+      </w:pPr>
+      <w:r>
+        <w:rPr>
+          <w:rFonts w:ascii="Segoe UI" w:hAnsi="Segoe UI" w:cs="Segoe UI"/>
+          <w:color w:val="333333"/>
+          <w:sz w:val="2"/>
+          <w:szCs w:val="2"/>
+        </w:rPr>
+        <w:t> </w:t>
+      </w:r>
+    </w:p>
+    <w:p>
+      <w:pPr>
+        <w:pStyle w:val="line"/>
+        <w:numPr>
+          <w:ilvl w:val="0"/>
+          <w:numId w:val="6"/>
+        </w:numPr>
+        <w:shd w:val="clear" w:color="auto" w:fill="EAF6F6"/>
+        <w:tabs>
+          <w:tab w:val="clear" w:pos="720"/>
+          <w:tab w:val="left" w:pos="916"/>
+          <w:tab w:val="left" w:pos="1832"/>
+          <w:tab w:val="left" w:pos="2748"/>
+          <w:tab w:val="left" w:pos="3664"/>
+          <w:tab w:val="left" w:pos="4580"/>
+          <w:tab w:val="left" w:pos="5496"/>
+          <w:tab w:val="left" w:pos="6412"/>
+          <w:tab w:val="left" w:pos="7328"/>
+          <w:tab w:val="left" w:pos="8244"/>
+          <w:tab w:val="left" w:pos="9160"/>
+          <w:tab w:val="left" w:pos="10076"/>
+          <w:tab w:val="left" w:pos="10992"/>
+          <w:tab w:val="left" w:pos="11908"/>
+          <w:tab w:val="left" w:pos="12824"/>
+          <w:tab w:val="left" w:pos="13740"/>
+          <w:tab w:val="left" w:pos="14656"/>
+        </w:tabs>
+        <w:spacing w:before="0" w:beforeAutospacing="0" w:after="0" w:afterAutospacing="0" w:line="336" w:lineRule="atLeast"/>
+        <w:ind w:left="645"/>
+        <w:rPr>
+          <w:rFonts w:ascii="Consolas" w:hAnsi="Consolas" w:cs="Courier New"/>
+          <w:color w:val="00546F"/>
+          <w:sz w:val="21"/>
+          <w:szCs w:val="21"/>
+        </w:rPr>
+      </w:pPr>
+      <w:r>
+        <w:rPr>
+          <w:rStyle w:val="token"/>
+          <w:rFonts w:ascii="Consolas" w:hAnsi="Consolas" w:cs="Courier New"/>
+          <w:color w:val="E0276A"/>
+          <w:sz w:val="20"/>
+          <w:szCs w:val="20"/>
+        </w:rPr>
+        <w:t>sudo</w:t>
+      </w:r>
+      <w:r>
+        <w:rPr>
+          <w:rFonts w:ascii="Consolas" w:hAnsi="Consolas" w:cs="Courier New"/>
+          <w:color w:val="00546F"/>
+          <w:sz w:val="21"/>
+          <w:szCs w:val="21"/>
+        </w:rPr>
+        <w:t xml:space="preserve"> -u </w:t>
+      </w:r>
+      <w:proofErr w:type="spellStart"/>
+      <w:r>
+        <w:rPr>
+          <w:rFonts w:ascii="Consolas" w:hAnsi="Consolas" w:cs="Courier New"/>
+          <w:color w:val="00546F"/>
+          <w:sz w:val="21"/>
+          <w:szCs w:val="21"/>
+        </w:rPr>
+        <w:t>postgres</w:t>
+      </w:r>
+      <w:proofErr w:type="spellEnd"/>
+      <w:r>
+        <w:rPr>
+          <w:rFonts w:ascii="Consolas" w:hAnsi="Consolas" w:cs="Courier New"/>
+          <w:color w:val="00546F"/>
+          <w:sz w:val="21"/>
+          <w:szCs w:val="21"/>
+        </w:rPr>
+        <w:t xml:space="preserve"> </w:t>
+      </w:r>
+      <w:proofErr w:type="spellStart"/>
+      <w:r>
+        <w:rPr>
+          <w:rFonts w:ascii="Consolas" w:hAnsi="Consolas" w:cs="Courier New"/>
+          <w:color w:val="00546F"/>
+          <w:sz w:val="21"/>
+          <w:szCs w:val="21"/>
+        </w:rPr>
+        <w:t>psql</w:t>
+      </w:r>
+      <w:proofErr w:type="spellEnd"/>
+    </w:p>
+    <w:p>
+      <w:pPr>
+        <w:shd w:val="clear" w:color="auto" w:fill="FFFFFF"/>
+        <w:rPr>
+          <w:rFonts w:ascii="Segoe UI" w:hAnsi="Segoe UI" w:cs="Segoe UI"/>
+          <w:color w:val="333333"/>
+          <w:sz w:val="24"/>
+          <w:szCs w:val="24"/>
+        </w:rPr>
+      </w:pPr>
+      <w:r>
+        <w:rPr>
+          <w:rFonts w:ascii="Segoe UI" w:hAnsi="Segoe UI" w:cs="Segoe UI"/>
+          <w:color w:val="333333"/>
+          <w:sz w:val="2"/>
+          <w:szCs w:val="2"/>
+        </w:rPr>
+        <w:t> </w:t>
+      </w:r>
+    </w:p>
+    <w:p>
+      <w:pPr>
+        <w:pStyle w:val="NormalWeb"/>
+        <w:shd w:val="clear" w:color="auto" w:fill="FFFFFF"/>
+        <w:spacing w:before="0" w:beforeAutospacing="0" w:after="0" w:afterAutospacing="0"/>
+        <w:rPr>
+          <w:rFonts w:ascii="Segoe UI" w:hAnsi="Segoe UI" w:cs="Segoe UI"/>
+          <w:color w:val="333333"/>
+        </w:rPr>
+      </w:pPr>
+      <w:r>
+        <w:rPr>
+          <w:rFonts w:ascii="Segoe UI" w:hAnsi="Segoe UI" w:cs="Segoe UI"/>
+          <w:color w:val="333333"/>
+        </w:rPr>
+        <w:t>Create a new database called </w:t>
+      </w:r>
+      <w:r>
+        <w:rPr>
+          <w:rStyle w:val="highlight"/>
+          <w:rFonts w:ascii="Consolas" w:eastAsiaTheme="majorEastAsia" w:hAnsi="Consolas" w:cs="Courier New"/>
+          <w:color w:val="545454"/>
+          <w:sz w:val="23"/>
+          <w:szCs w:val="23"/>
+          <w:shd w:val="clear" w:color="auto" w:fill="F2F2F2"/>
+        </w:rPr>
+        <w:t>example</w:t>
+      </w:r>
+      <w:r>
+        <w:rPr>
+          <w:rFonts w:ascii="Segoe UI" w:hAnsi="Segoe UI" w:cs="Segoe UI"/>
+          <w:color w:val="333333"/>
+        </w:rPr>
+        <w:t> on both hosts:</w:t>
+      </w:r>
+    </w:p>
+    <w:p>
+      <w:pPr>
+        <w:pStyle w:val="line"/>
+        <w:numPr>
+          <w:ilvl w:val="0"/>
+          <w:numId w:val="7"/>
+        </w:numPr>
+        <w:shd w:val="clear" w:color="auto" w:fill="F2F2F2"/>
+        <w:tabs>
+          <w:tab w:val="clear" w:pos="720"/>
+          <w:tab w:val="left" w:pos="916"/>
+          <w:tab w:val="left" w:pos="1832"/>
+          <w:tab w:val="left" w:pos="2748"/>
+          <w:tab w:val="left" w:pos="3664"/>
+          <w:tab w:val="left" w:pos="4580"/>
+          <w:tab w:val="left" w:pos="5496"/>
+          <w:tab w:val="left" w:pos="6412"/>
+          <w:tab w:val="left" w:pos="7328"/>
+          <w:tab w:val="left" w:pos="8244"/>
+          <w:tab w:val="left" w:pos="9160"/>
+          <w:tab w:val="left" w:pos="10076"/>
+          <w:tab w:val="left" w:pos="10992"/>
+          <w:tab w:val="left" w:pos="11908"/>
+          <w:tab w:val="left" w:pos="12824"/>
+          <w:tab w:val="left" w:pos="13740"/>
+          <w:tab w:val="left" w:pos="14656"/>
+        </w:tabs>
+        <w:spacing w:before="0" w:beforeAutospacing="0" w:after="0" w:afterAutospacing="0" w:line="336" w:lineRule="atLeast"/>
+        <w:ind w:left="645"/>
+        <w:rPr>
+          <w:rFonts w:ascii="Consolas" w:hAnsi="Consolas" w:cs="Courier New"/>
+          <w:color w:val="545454"/>
+          <w:sz w:val="21"/>
+          <w:szCs w:val="21"/>
+        </w:rPr>
+      </w:pPr>
+      <w:r>
+        <w:rPr>
+          <w:rFonts w:ascii="Consolas" w:hAnsi="Consolas" w:cs="Courier New"/>
+          <w:color w:val="545454"/>
+          <w:sz w:val="21"/>
+          <w:szCs w:val="21"/>
+        </w:rPr>
+        <w:t xml:space="preserve">CREATE DATABASE </w:t>
+      </w:r>
+      <w:r>
+        <w:rPr>
+          <w:rStyle w:val="highlight"/>
+          <w:rFonts w:ascii="Consolas" w:eastAsiaTheme="majorEastAsia" w:hAnsi="Consolas" w:cs="Courier New"/>
+          <w:color w:val="545454"/>
+          <w:sz w:val="21"/>
+          <w:szCs w:val="21"/>
+        </w:rPr>
+        <w:t>example</w:t>
+      </w:r>
+      <w:r>
+        <w:rPr>
+          <w:rStyle w:val="token"/>
+          <w:rFonts w:ascii="Consolas" w:hAnsi="Consolas" w:cs="Courier New"/>
+          <w:color w:val="666A71"/>
+          <w:sz w:val="20"/>
+          <w:szCs w:val="20"/>
+        </w:rPr>
+        <w:t>;</w:t>
+      </w:r>
+    </w:p>
+    <w:p>
+      <w:pPr>
+        <w:pStyle w:val="line"/>
+        <w:numPr>
+          <w:ilvl w:val="0"/>
+          <w:numId w:val="7"/>
+        </w:numPr>
+        <w:shd w:val="clear" w:color="auto" w:fill="F2F2F2"/>
+        <w:tabs>
+          <w:tab w:val="clear" w:pos="720"/>
+          <w:tab w:val="left" w:pos="916"/>
+          <w:tab w:val="left" w:pos="1832"/>
+          <w:tab w:val="left" w:pos="2748"/>
+          <w:tab w:val="left" w:pos="3664"/>
+          <w:tab w:val="left" w:pos="4580"/>
+          <w:tab w:val="left" w:pos="5496"/>
+          <w:tab w:val="left" w:pos="6412"/>
+          <w:tab w:val="left" w:pos="7328"/>
+          <w:tab w:val="left" w:pos="8244"/>
+          <w:tab w:val="left" w:pos="9160"/>
+          <w:tab w:val="left" w:pos="10076"/>
+          <w:tab w:val="left" w:pos="10992"/>
+          <w:tab w:val="left" w:pos="11908"/>
+          <w:tab w:val="left" w:pos="12824"/>
+          <w:tab w:val="left" w:pos="13740"/>
+          <w:tab w:val="left" w:pos="14656"/>
+        </w:tabs>
+        <w:spacing w:before="0" w:beforeAutospacing="0" w:after="0" w:afterAutospacing="0" w:line="336" w:lineRule="atLeast"/>
+        <w:ind w:left="645"/>
+        <w:rPr>
+          <w:rFonts w:ascii="Consolas" w:hAnsi="Consolas" w:cs="Courier New"/>
+          <w:color w:val="545454"/>
+          <w:sz w:val="21"/>
+          <w:szCs w:val="21"/>
+        </w:rPr>
+      </w:pPr>
+    </w:p>
+    <w:p>
+      <w:pPr>
+        <w:shd w:val="clear" w:color="auto" w:fill="FFFFFF"/>
+        <w:rPr>
+          <w:rFonts w:ascii="Segoe UI" w:hAnsi="Segoe UI" w:cs="Segoe UI"/>
+          <w:color w:val="333333"/>
+          <w:sz w:val="24"/>
+          <w:szCs w:val="24"/>
+        </w:rPr>
+      </w:pPr>
+      <w:r>
+        <w:rPr>
+          <w:rFonts w:ascii="Segoe UI" w:hAnsi="Segoe UI" w:cs="Segoe UI"/>
+          <w:color w:val="333333"/>
+          <w:sz w:val="2"/>
+          <w:szCs w:val="2"/>
+        </w:rPr>
+        <w:t> </w:t>
+      </w:r>
+    </w:p>
+    <w:p>
+      <w:pPr>
+        <w:shd w:val="clear" w:color="auto" w:fill="FFFFFF"/>
+        <w:rPr>
+          <w:rFonts w:ascii="Segoe UI" w:hAnsi="Segoe UI" w:cs="Segoe UI"/>
+          <w:color w:val="333333"/>
+        </w:rPr>
+      </w:pPr>
+      <w:r>
+        <w:rPr>
+          <w:rFonts w:ascii="Segoe UI" w:hAnsi="Segoe UI" w:cs="Segoe UI"/>
+          <w:color w:val="333333"/>
+        </w:rPr>
+        <w:t>Copy</w:t>
+      </w:r>
+    </w:p>
+    <w:p>
+      <w:pPr>
+        <w:pStyle w:val="line"/>
+        <w:numPr>
+          <w:ilvl w:val="0"/>
+          <w:numId w:val="8"/>
+        </w:numPr>
+        <w:shd w:val="clear" w:color="auto" w:fill="EAF6F6"/>
+        <w:tabs>
+          <w:tab w:val="clear" w:pos="720"/>
+          <w:tab w:val="left" w:pos="916"/>
+          <w:tab w:val="left" w:pos="1832"/>
+          <w:tab w:val="left" w:pos="2748"/>
+          <w:tab w:val="left" w:pos="3664"/>
+          <w:tab w:val="left" w:pos="4580"/>
+          <w:tab w:val="left" w:pos="5496"/>
+          <w:tab w:val="left" w:pos="6412"/>
+          <w:tab w:val="left" w:pos="7328"/>
+          <w:tab w:val="left" w:pos="8244"/>
+          <w:tab w:val="left" w:pos="9160"/>
+          <w:tab w:val="left" w:pos="10076"/>
+          <w:tab w:val="left" w:pos="10992"/>
+          <w:tab w:val="left" w:pos="11908"/>
+          <w:tab w:val="left" w:pos="12824"/>
+          <w:tab w:val="left" w:pos="13740"/>
+          <w:tab w:val="left" w:pos="14656"/>
+        </w:tabs>
+        <w:spacing w:before="0" w:beforeAutospacing="0" w:after="0" w:afterAutospacing="0" w:line="336" w:lineRule="atLeast"/>
+        <w:ind w:left="645"/>
+        <w:rPr>
+          <w:rFonts w:ascii="Consolas" w:hAnsi="Consolas" w:cs="Courier New"/>
+          <w:color w:val="00546F"/>
+          <w:sz w:val="21"/>
+          <w:szCs w:val="21"/>
+        </w:rPr>
+      </w:pPr>
+      <w:r>
+        <w:rPr>
+          <w:rFonts w:ascii="Consolas" w:hAnsi="Consolas" w:cs="Courier New"/>
+          <w:color w:val="00546F"/>
+          <w:sz w:val="21"/>
+          <w:szCs w:val="21"/>
+        </w:rPr>
+        <w:t xml:space="preserve">CREATE DATABASE </w:t>
+      </w:r>
+      <w:r>
+        <w:rPr>
+          <w:rStyle w:val="highlight"/>
+          <w:rFonts w:ascii="Consolas" w:eastAsiaTheme="majorEastAsia" w:hAnsi="Consolas" w:cs="Courier New"/>
+          <w:color w:val="00546F"/>
+          <w:sz w:val="21"/>
+          <w:szCs w:val="21"/>
+        </w:rPr>
+        <w:t>example</w:t>
+      </w:r>
+      <w:r>
+        <w:rPr>
+          <w:rStyle w:val="token"/>
+          <w:rFonts w:ascii="Consolas" w:hAnsi="Consolas" w:cs="Courier New"/>
+          <w:color w:val="666A71"/>
+          <w:sz w:val="20"/>
+          <w:szCs w:val="20"/>
+        </w:rPr>
+        <w:t>;</w:t>
+      </w:r>
     </w:p>
     <w:p>
       <w:pPr>
@@ -1999,6 +2951,602 @@
     </w:lvl>
   </w:abstractNum>
   <w:abstractNum w:abstractNumId="2" w15:restartNumberingAfterBreak="0">
+    <w:nsid w:val="19062560"/>
+    <w:multiLevelType w:val="multilevel"/>
+    <w:tmpl w:val="26A27482"/>
+    <w:lvl w:ilvl="0">
+      <w:start w:val="1"/>
+      <w:numFmt w:val="bullet"/>
+      <w:lvlText w:val=""/>
+      <w:lvlJc w:val="left"/>
+      <w:pPr>
+        <w:tabs>
+          <w:tab w:val="num" w:pos="720"/>
+        </w:tabs>
+        <w:ind w:left="720" w:hanging="360"/>
+      </w:pPr>
+      <w:rPr>
+        <w:rFonts w:ascii="Symbol" w:hAnsi="Symbol" w:hint="default"/>
+        <w:sz w:val="20"/>
+      </w:rPr>
+    </w:lvl>
+    <w:lvl w:ilvl="1" w:tentative="1">
+      <w:start w:val="1"/>
+      <w:numFmt w:val="bullet"/>
+      <w:lvlText w:val="o"/>
+      <w:lvlJc w:val="left"/>
+      <w:pPr>
+        <w:tabs>
+          <w:tab w:val="num" w:pos="1440"/>
+        </w:tabs>
+        <w:ind w:left="1440" w:hanging="360"/>
+      </w:pPr>
+      <w:rPr>
+        <w:rFonts w:ascii="Courier New" w:hAnsi="Courier New" w:hint="default"/>
+        <w:sz w:val="20"/>
+      </w:rPr>
+    </w:lvl>
+    <w:lvl w:ilvl="2" w:tentative="1">
+      <w:start w:val="1"/>
+      <w:numFmt w:val="bullet"/>
+      <w:lvlText w:val=""/>
+      <w:lvlJc w:val="left"/>
+      <w:pPr>
+        <w:tabs>
+          <w:tab w:val="num" w:pos="2160"/>
+        </w:tabs>
+        <w:ind w:left="2160" w:hanging="360"/>
+      </w:pPr>
+      <w:rPr>
+        <w:rFonts w:ascii="Wingdings" w:hAnsi="Wingdings" w:hint="default"/>
+        <w:sz w:val="20"/>
+      </w:rPr>
+    </w:lvl>
+    <w:lvl w:ilvl="3" w:tentative="1">
+      <w:start w:val="1"/>
+      <w:numFmt w:val="bullet"/>
+      <w:lvlText w:val=""/>
+      <w:lvlJc w:val="left"/>
+      <w:pPr>
+        <w:tabs>
+          <w:tab w:val="num" w:pos="2880"/>
+        </w:tabs>
+        <w:ind w:left="2880" w:hanging="360"/>
+      </w:pPr>
+      <w:rPr>
+        <w:rFonts w:ascii="Wingdings" w:hAnsi="Wingdings" w:hint="default"/>
+        <w:sz w:val="20"/>
+      </w:rPr>
+    </w:lvl>
+    <w:lvl w:ilvl="4" w:tentative="1">
+      <w:start w:val="1"/>
+      <w:numFmt w:val="bullet"/>
+      <w:lvlText w:val=""/>
+      <w:lvlJc w:val="left"/>
+      <w:pPr>
+        <w:tabs>
+          <w:tab w:val="num" w:pos="3600"/>
+        </w:tabs>
+        <w:ind w:left="3600" w:hanging="360"/>
+      </w:pPr>
+      <w:rPr>
+        <w:rFonts w:ascii="Wingdings" w:hAnsi="Wingdings" w:hint="default"/>
+        <w:sz w:val="20"/>
+      </w:rPr>
+    </w:lvl>
+    <w:lvl w:ilvl="5" w:tentative="1">
+      <w:start w:val="1"/>
+      <w:numFmt w:val="bullet"/>
+      <w:lvlText w:val=""/>
+      <w:lvlJc w:val="left"/>
+      <w:pPr>
+        <w:tabs>
+          <w:tab w:val="num" w:pos="4320"/>
+        </w:tabs>
+        <w:ind w:left="4320" w:hanging="360"/>
+      </w:pPr>
+      <w:rPr>
+        <w:rFonts w:ascii="Wingdings" w:hAnsi="Wingdings" w:hint="default"/>
+        <w:sz w:val="20"/>
+      </w:rPr>
+    </w:lvl>
+    <w:lvl w:ilvl="6" w:tentative="1">
+      <w:start w:val="1"/>
+      <w:numFmt w:val="bullet"/>
+      <w:lvlText w:val=""/>
+      <w:lvlJc w:val="left"/>
+      <w:pPr>
+        <w:tabs>
+          <w:tab w:val="num" w:pos="5040"/>
+        </w:tabs>
+        <w:ind w:left="5040" w:hanging="360"/>
+      </w:pPr>
+      <w:rPr>
+        <w:rFonts w:ascii="Wingdings" w:hAnsi="Wingdings" w:hint="default"/>
+        <w:sz w:val="20"/>
+      </w:rPr>
+    </w:lvl>
+    <w:lvl w:ilvl="7" w:tentative="1">
+      <w:start w:val="1"/>
+      <w:numFmt w:val="bullet"/>
+      <w:lvlText w:val=""/>
+      <w:lvlJc w:val="left"/>
+      <w:pPr>
+        <w:tabs>
+          <w:tab w:val="num" w:pos="5760"/>
+        </w:tabs>
+        <w:ind w:left="5760" w:hanging="360"/>
+      </w:pPr>
+      <w:rPr>
+        <w:rFonts w:ascii="Wingdings" w:hAnsi="Wingdings" w:hint="default"/>
+        <w:sz w:val="20"/>
+      </w:rPr>
+    </w:lvl>
+    <w:lvl w:ilvl="8" w:tentative="1">
+      <w:start w:val="1"/>
+      <w:numFmt w:val="bullet"/>
+      <w:lvlText w:val=""/>
+      <w:lvlJc w:val="left"/>
+      <w:pPr>
+        <w:tabs>
+          <w:tab w:val="num" w:pos="6480"/>
+        </w:tabs>
+        <w:ind w:left="6480" w:hanging="360"/>
+      </w:pPr>
+      <w:rPr>
+        <w:rFonts w:ascii="Wingdings" w:hAnsi="Wingdings" w:hint="default"/>
+        <w:sz w:val="20"/>
+      </w:rPr>
+    </w:lvl>
+  </w:abstractNum>
+  <w:abstractNum w:abstractNumId="3" w15:restartNumberingAfterBreak="0">
+    <w:nsid w:val="3F031663"/>
+    <w:multiLevelType w:val="multilevel"/>
+    <w:tmpl w:val="1AFC8884"/>
+    <w:lvl w:ilvl="0">
+      <w:start w:val="1"/>
+      <w:numFmt w:val="bullet"/>
+      <w:lvlText w:val=""/>
+      <w:lvlJc w:val="left"/>
+      <w:pPr>
+        <w:tabs>
+          <w:tab w:val="num" w:pos="720"/>
+        </w:tabs>
+        <w:ind w:left="720" w:hanging="360"/>
+      </w:pPr>
+      <w:rPr>
+        <w:rFonts w:ascii="Symbol" w:hAnsi="Symbol" w:hint="default"/>
+        <w:sz w:val="20"/>
+      </w:rPr>
+    </w:lvl>
+    <w:lvl w:ilvl="1" w:tentative="1">
+      <w:start w:val="1"/>
+      <w:numFmt w:val="bullet"/>
+      <w:lvlText w:val="o"/>
+      <w:lvlJc w:val="left"/>
+      <w:pPr>
+        <w:tabs>
+          <w:tab w:val="num" w:pos="1440"/>
+        </w:tabs>
+        <w:ind w:left="1440" w:hanging="360"/>
+      </w:pPr>
+      <w:rPr>
+        <w:rFonts w:ascii="Courier New" w:hAnsi="Courier New" w:hint="default"/>
+        <w:sz w:val="20"/>
+      </w:rPr>
+    </w:lvl>
+    <w:lvl w:ilvl="2" w:tentative="1">
+      <w:start w:val="1"/>
+      <w:numFmt w:val="bullet"/>
+      <w:lvlText w:val=""/>
+      <w:lvlJc w:val="left"/>
+      <w:pPr>
+        <w:tabs>
+          <w:tab w:val="num" w:pos="2160"/>
+        </w:tabs>
+        <w:ind w:left="2160" w:hanging="360"/>
+      </w:pPr>
+      <w:rPr>
+        <w:rFonts w:ascii="Wingdings" w:hAnsi="Wingdings" w:hint="default"/>
+        <w:sz w:val="20"/>
+      </w:rPr>
+    </w:lvl>
+    <w:lvl w:ilvl="3" w:tentative="1">
+      <w:start w:val="1"/>
+      <w:numFmt w:val="bullet"/>
+      <w:lvlText w:val=""/>
+      <w:lvlJc w:val="left"/>
+      <w:pPr>
+        <w:tabs>
+          <w:tab w:val="num" w:pos="2880"/>
+        </w:tabs>
+        <w:ind w:left="2880" w:hanging="360"/>
+      </w:pPr>
+      <w:rPr>
+        <w:rFonts w:ascii="Wingdings" w:hAnsi="Wingdings" w:hint="default"/>
+        <w:sz w:val="20"/>
+      </w:rPr>
+    </w:lvl>
+    <w:lvl w:ilvl="4" w:tentative="1">
+      <w:start w:val="1"/>
+      <w:numFmt w:val="bullet"/>
+      <w:lvlText w:val=""/>
+      <w:lvlJc w:val="left"/>
+      <w:pPr>
+        <w:tabs>
+          <w:tab w:val="num" w:pos="3600"/>
+        </w:tabs>
+        <w:ind w:left="3600" w:hanging="360"/>
+      </w:pPr>
+      <w:rPr>
+        <w:rFonts w:ascii="Wingdings" w:hAnsi="Wingdings" w:hint="default"/>
+        <w:sz w:val="20"/>
+      </w:rPr>
+    </w:lvl>
+    <w:lvl w:ilvl="5" w:tentative="1">
+      <w:start w:val="1"/>
+      <w:numFmt w:val="bullet"/>
+      <w:lvlText w:val=""/>
+      <w:lvlJc w:val="left"/>
+      <w:pPr>
+        <w:tabs>
+          <w:tab w:val="num" w:pos="4320"/>
+        </w:tabs>
+        <w:ind w:left="4320" w:hanging="360"/>
+      </w:pPr>
+      <w:rPr>
+        <w:rFonts w:ascii="Wingdings" w:hAnsi="Wingdings" w:hint="default"/>
+        <w:sz w:val="20"/>
+      </w:rPr>
+    </w:lvl>
+    <w:lvl w:ilvl="6" w:tentative="1">
+      <w:start w:val="1"/>
+      <w:numFmt w:val="bullet"/>
+      <w:lvlText w:val=""/>
+      <w:lvlJc w:val="left"/>
+      <w:pPr>
+        <w:tabs>
+          <w:tab w:val="num" w:pos="5040"/>
+        </w:tabs>
+        <w:ind w:left="5040" w:hanging="360"/>
+      </w:pPr>
+      <w:rPr>
+        <w:rFonts w:ascii="Wingdings" w:hAnsi="Wingdings" w:hint="default"/>
+        <w:sz w:val="20"/>
+      </w:rPr>
+    </w:lvl>
+    <w:lvl w:ilvl="7" w:tentative="1">
+      <w:start w:val="1"/>
+      <w:numFmt w:val="bullet"/>
+      <w:lvlText w:val=""/>
+      <w:lvlJc w:val="left"/>
+      <w:pPr>
+        <w:tabs>
+          <w:tab w:val="num" w:pos="5760"/>
+        </w:tabs>
+        <w:ind w:left="5760" w:hanging="360"/>
+      </w:pPr>
+      <w:rPr>
+        <w:rFonts w:ascii="Wingdings" w:hAnsi="Wingdings" w:hint="default"/>
+        <w:sz w:val="20"/>
+      </w:rPr>
+    </w:lvl>
+    <w:lvl w:ilvl="8" w:tentative="1">
+      <w:start w:val="1"/>
+      <w:numFmt w:val="bullet"/>
+      <w:lvlText w:val=""/>
+      <w:lvlJc w:val="left"/>
+      <w:pPr>
+        <w:tabs>
+          <w:tab w:val="num" w:pos="6480"/>
+        </w:tabs>
+        <w:ind w:left="6480" w:hanging="360"/>
+      </w:pPr>
+      <w:rPr>
+        <w:rFonts w:ascii="Wingdings" w:hAnsi="Wingdings" w:hint="default"/>
+        <w:sz w:val="20"/>
+      </w:rPr>
+    </w:lvl>
+  </w:abstractNum>
+  <w:abstractNum w:abstractNumId="4" w15:restartNumberingAfterBreak="0">
+    <w:nsid w:val="4C83772D"/>
+    <w:multiLevelType w:val="multilevel"/>
+    <w:tmpl w:val="914C9F70"/>
+    <w:lvl w:ilvl="0">
+      <w:start w:val="1"/>
+      <w:numFmt w:val="bullet"/>
+      <w:lvlText w:val=""/>
+      <w:lvlJc w:val="left"/>
+      <w:pPr>
+        <w:tabs>
+          <w:tab w:val="num" w:pos="720"/>
+        </w:tabs>
+        <w:ind w:left="720" w:hanging="360"/>
+      </w:pPr>
+      <w:rPr>
+        <w:rFonts w:ascii="Symbol" w:hAnsi="Symbol" w:hint="default"/>
+        <w:sz w:val="20"/>
+      </w:rPr>
+    </w:lvl>
+    <w:lvl w:ilvl="1" w:tentative="1">
+      <w:start w:val="1"/>
+      <w:numFmt w:val="bullet"/>
+      <w:lvlText w:val="o"/>
+      <w:lvlJc w:val="left"/>
+      <w:pPr>
+        <w:tabs>
+          <w:tab w:val="num" w:pos="1440"/>
+        </w:tabs>
+        <w:ind w:left="1440" w:hanging="360"/>
+      </w:pPr>
+      <w:rPr>
+        <w:rFonts w:ascii="Courier New" w:hAnsi="Courier New" w:hint="default"/>
+        <w:sz w:val="20"/>
+      </w:rPr>
+    </w:lvl>
+    <w:lvl w:ilvl="2" w:tentative="1">
+      <w:start w:val="1"/>
+      <w:numFmt w:val="bullet"/>
+      <w:lvlText w:val=""/>
+      <w:lvlJc w:val="left"/>
+      <w:pPr>
+        <w:tabs>
+          <w:tab w:val="num" w:pos="2160"/>
+        </w:tabs>
+        <w:ind w:left="2160" w:hanging="360"/>
+      </w:pPr>
+      <w:rPr>
+        <w:rFonts w:ascii="Wingdings" w:hAnsi="Wingdings" w:hint="default"/>
+        <w:sz w:val="20"/>
+      </w:rPr>
+    </w:lvl>
+    <w:lvl w:ilvl="3" w:tentative="1">
+      <w:start w:val="1"/>
+      <w:numFmt w:val="bullet"/>
+      <w:lvlText w:val=""/>
+      <w:lvlJc w:val="left"/>
+      <w:pPr>
+        <w:tabs>
+          <w:tab w:val="num" w:pos="2880"/>
+        </w:tabs>
+        <w:ind w:left="2880" w:hanging="360"/>
+      </w:pPr>
+      <w:rPr>
+        <w:rFonts w:ascii="Wingdings" w:hAnsi="Wingdings" w:hint="default"/>
+        <w:sz w:val="20"/>
+      </w:rPr>
+    </w:lvl>
+    <w:lvl w:ilvl="4" w:tentative="1">
+      <w:start w:val="1"/>
+      <w:numFmt w:val="bullet"/>
+      <w:lvlText w:val=""/>
+      <w:lvlJc w:val="left"/>
+      <w:pPr>
+        <w:tabs>
+          <w:tab w:val="num" w:pos="3600"/>
+        </w:tabs>
+        <w:ind w:left="3600" w:hanging="360"/>
+      </w:pPr>
+      <w:rPr>
+        <w:rFonts w:ascii="Wingdings" w:hAnsi="Wingdings" w:hint="default"/>
+        <w:sz w:val="20"/>
+      </w:rPr>
+    </w:lvl>
+    <w:lvl w:ilvl="5" w:tentative="1">
+      <w:start w:val="1"/>
+      <w:numFmt w:val="bullet"/>
+      <w:lvlText w:val=""/>
+      <w:lvlJc w:val="left"/>
+      <w:pPr>
+        <w:tabs>
+          <w:tab w:val="num" w:pos="4320"/>
+        </w:tabs>
+        <w:ind w:left="4320" w:hanging="360"/>
+      </w:pPr>
+      <w:rPr>
+        <w:rFonts w:ascii="Wingdings" w:hAnsi="Wingdings" w:hint="default"/>
+        <w:sz w:val="20"/>
+      </w:rPr>
+    </w:lvl>
+    <w:lvl w:ilvl="6" w:tentative="1">
+      <w:start w:val="1"/>
+      <w:numFmt w:val="bullet"/>
+      <w:lvlText w:val=""/>
+      <w:lvlJc w:val="left"/>
+      <w:pPr>
+        <w:tabs>
+          <w:tab w:val="num" w:pos="5040"/>
+        </w:tabs>
+        <w:ind w:left="5040" w:hanging="360"/>
+      </w:pPr>
+      <w:rPr>
+        <w:rFonts w:ascii="Wingdings" w:hAnsi="Wingdings" w:hint="default"/>
+        <w:sz w:val="20"/>
+      </w:rPr>
+    </w:lvl>
+    <w:lvl w:ilvl="7" w:tentative="1">
+      <w:start w:val="1"/>
+      <w:numFmt w:val="bullet"/>
+      <w:lvlText w:val=""/>
+      <w:lvlJc w:val="left"/>
+      <w:pPr>
+        <w:tabs>
+          <w:tab w:val="num" w:pos="5760"/>
+        </w:tabs>
+        <w:ind w:left="5760" w:hanging="360"/>
+      </w:pPr>
+      <w:rPr>
+        <w:rFonts w:ascii="Wingdings" w:hAnsi="Wingdings" w:hint="default"/>
+        <w:sz w:val="20"/>
+      </w:rPr>
+    </w:lvl>
+    <w:lvl w:ilvl="8" w:tentative="1">
+      <w:start w:val="1"/>
+      <w:numFmt w:val="bullet"/>
+      <w:lvlText w:val=""/>
+      <w:lvlJc w:val="left"/>
+      <w:pPr>
+        <w:tabs>
+          <w:tab w:val="num" w:pos="6480"/>
+        </w:tabs>
+        <w:ind w:left="6480" w:hanging="360"/>
+      </w:pPr>
+      <w:rPr>
+        <w:rFonts w:ascii="Wingdings" w:hAnsi="Wingdings" w:hint="default"/>
+        <w:sz w:val="20"/>
+      </w:rPr>
+    </w:lvl>
+  </w:abstractNum>
+  <w:abstractNum w:abstractNumId="5" w15:restartNumberingAfterBreak="0">
+    <w:nsid w:val="55F7332B"/>
+    <w:multiLevelType w:val="multilevel"/>
+    <w:tmpl w:val="8D403E20"/>
+    <w:lvl w:ilvl="0">
+      <w:start w:val="1"/>
+      <w:numFmt w:val="bullet"/>
+      <w:lvlText w:val=""/>
+      <w:lvlJc w:val="left"/>
+      <w:pPr>
+        <w:tabs>
+          <w:tab w:val="num" w:pos="720"/>
+        </w:tabs>
+        <w:ind w:left="720" w:hanging="360"/>
+      </w:pPr>
+      <w:rPr>
+        <w:rFonts w:ascii="Symbol" w:hAnsi="Symbol" w:hint="default"/>
+        <w:sz w:val="20"/>
+      </w:rPr>
+    </w:lvl>
+    <w:lvl w:ilvl="1" w:tentative="1">
+      <w:start w:val="1"/>
+      <w:numFmt w:val="bullet"/>
+      <w:lvlText w:val="o"/>
+      <w:lvlJc w:val="left"/>
+      <w:pPr>
+        <w:tabs>
+          <w:tab w:val="num" w:pos="1440"/>
+        </w:tabs>
+        <w:ind w:left="1440" w:hanging="360"/>
+      </w:pPr>
+      <w:rPr>
+        <w:rFonts w:ascii="Courier New" w:hAnsi="Courier New" w:hint="default"/>
+        <w:sz w:val="20"/>
+      </w:rPr>
+    </w:lvl>
+    <w:lvl w:ilvl="2" w:tentative="1">
+      <w:start w:val="1"/>
+      <w:numFmt w:val="bullet"/>
+      <w:lvlText w:val=""/>
+      <w:lvlJc w:val="left"/>
+      <w:pPr>
+        <w:tabs>
+          <w:tab w:val="num" w:pos="2160"/>
+        </w:tabs>
+        <w:ind w:left="2160" w:hanging="360"/>
+      </w:pPr>
+      <w:rPr>
+        <w:rFonts w:ascii="Wingdings" w:hAnsi="Wingdings" w:hint="default"/>
+        <w:sz w:val="20"/>
+      </w:rPr>
+    </w:lvl>
+    <w:lvl w:ilvl="3" w:tentative="1">
+      <w:start w:val="1"/>
+      <w:numFmt w:val="bullet"/>
+      <w:lvlText w:val=""/>
+      <w:lvlJc w:val="left"/>
+      <w:pPr>
+        <w:tabs>
+          <w:tab w:val="num" w:pos="2880"/>
+        </w:tabs>
+        <w:ind w:left="2880" w:hanging="360"/>
+      </w:pPr>
+      <w:rPr>
+        <w:rFonts w:ascii="Wingdings" w:hAnsi="Wingdings" w:hint="default"/>
+        <w:sz w:val="20"/>
+      </w:rPr>
+    </w:lvl>
+    <w:lvl w:ilvl="4" w:tentative="1">
+      <w:start w:val="1"/>
+      <w:numFmt w:val="bullet"/>
+      <w:lvlText w:val=""/>
+      <w:lvlJc w:val="left"/>
+      <w:pPr>
+        <w:tabs>
+          <w:tab w:val="num" w:pos="3600"/>
+        </w:tabs>
+        <w:ind w:left="3600" w:hanging="360"/>
+      </w:pPr>
+      <w:rPr>
+        <w:rFonts w:ascii="Wingdings" w:hAnsi="Wingdings" w:hint="default"/>
+        <w:sz w:val="20"/>
+      </w:rPr>
+    </w:lvl>
+    <w:lvl w:ilvl="5" w:tentative="1">
+      <w:start w:val="1"/>
+      <w:numFmt w:val="bullet"/>
+      <w:lvlText w:val=""/>
+      <w:lvlJc w:val="left"/>
+      <w:pPr>
+        <w:tabs>
+          <w:tab w:val="num" w:pos="4320"/>
+        </w:tabs>
+        <w:ind w:left="4320" w:hanging="360"/>
+      </w:pPr>
+      <w:rPr>
+        <w:rFonts w:ascii="Wingdings" w:hAnsi="Wingdings" w:hint="default"/>
+        <w:sz w:val="20"/>
+      </w:rPr>
+    </w:lvl>
+    <w:lvl w:ilvl="6" w:tentative="1">
+      <w:start w:val="1"/>
+      <w:numFmt w:val="bullet"/>
+      <w:lvlText w:val=""/>
+      <w:lvlJc w:val="left"/>
+      <w:pPr>
+        <w:tabs>
+          <w:tab w:val="num" w:pos="5040"/>
+        </w:tabs>
+        <w:ind w:left="5040" w:hanging="360"/>
+      </w:pPr>
+      <w:rPr>
+        <w:rFonts w:ascii="Wingdings" w:hAnsi="Wingdings" w:hint="default"/>
+        <w:sz w:val="20"/>
+      </w:rPr>
+    </w:lvl>
+    <w:lvl w:ilvl="7" w:tentative="1">
+      <w:start w:val="1"/>
+      <w:numFmt w:val="bullet"/>
+      <w:lvlText w:val=""/>
+      <w:lvlJc w:val="left"/>
+      <w:pPr>
+        <w:tabs>
+          <w:tab w:val="num" w:pos="5760"/>
+        </w:tabs>
+        <w:ind w:left="5760" w:hanging="360"/>
+      </w:pPr>
+      <w:rPr>
+        <w:rFonts w:ascii="Wingdings" w:hAnsi="Wingdings" w:hint="default"/>
+        <w:sz w:val="20"/>
+      </w:rPr>
+    </w:lvl>
+    <w:lvl w:ilvl="8" w:tentative="1">
+      <w:start w:val="1"/>
+      <w:numFmt w:val="bullet"/>
+      <w:lvlText w:val=""/>
+      <w:lvlJc w:val="left"/>
+      <w:pPr>
+        <w:tabs>
+          <w:tab w:val="num" w:pos="6480"/>
+        </w:tabs>
+        <w:ind w:left="6480" w:hanging="360"/>
+      </w:pPr>
+      <w:rPr>
+        <w:rFonts w:ascii="Wingdings" w:hAnsi="Wingdings" w:hint="default"/>
+        <w:sz w:val="20"/>
+      </w:rPr>
+    </w:lvl>
+  </w:abstractNum>
+  <w:abstractNum w:abstractNumId="6" w15:restartNumberingAfterBreak="0">
     <w:nsid w:val="5AD30843"/>
     <w:multiLevelType w:val="multilevel"/>
     <w:tmpl w:val="45A2DC5C"/>
@@ -2147,7 +3695,7 @@
       </w:rPr>
     </w:lvl>
   </w:abstractNum>
-  <w:abstractNum w:abstractNumId="3" w15:restartNumberingAfterBreak="0">
+  <w:abstractNum w:abstractNumId="7" w15:restartNumberingAfterBreak="0">
     <w:nsid w:val="799C2CAB"/>
     <w:multiLevelType w:val="multilevel"/>
     <w:tmpl w:val="9DCE649E"/>
@@ -2300,12 +3848,24 @@
     <w:abstractNumId w:val="1"/>
   </w:num>
   <w:num w:numId="2">
-    <w:abstractNumId w:val="2"/>
+    <w:abstractNumId w:val="6"/>
   </w:num>
   <w:num w:numId="3">
     <w:abstractNumId w:val="0"/>
   </w:num>
   <w:num w:numId="4">
+    <w:abstractNumId w:val="7"/>
+  </w:num>
+  <w:num w:numId="5">
+    <w:abstractNumId w:val="4"/>
+  </w:num>
+  <w:num w:numId="6">
+    <w:abstractNumId w:val="2"/>
+  </w:num>
+  <w:num w:numId="7">
+    <w:abstractNumId w:val="5"/>
+  </w:num>
+  <w:num w:numId="8">
     <w:abstractNumId w:val="3"/>
   </w:num>
 </w:numbering>

</xml_diff>